<commit_message>
Added database diagram and explanations for all executables, stored procedures, and views involved.
</commit_message>
<xml_diff>
--- a/Documentation/Purchasing/IndentShippingV1.docx
+++ b/Documentation/Purchasing/IndentShippingV1.docx
@@ -637,7 +637,7 @@
             <mc:AlternateContent>
               <mc:Choice Requires="wps">
                 <w:drawing>
-                  <wp:anchor distT="0" distB="0" distL="114300" distR="114300" simplePos="0" relativeHeight="251656192" behindDoc="0" locked="0" layoutInCell="1" allowOverlap="1" wp14:anchorId="5E973D6F" wp14:editId="6B1CBF3C">
+                  <wp:anchor distT="0" distB="0" distL="114300" distR="114300" simplePos="0" relativeHeight="251656192" behindDoc="0" locked="0" layoutInCell="1" allowOverlap="1" wp14:anchorId="5E973D6F" wp14:editId="56145A37">
                     <wp:simplePos x="0" y="0"/>
                     <wp:positionH relativeFrom="page">
                       <wp:posOffset>447675</wp:posOffset>
@@ -645,7 +645,7 @@
                     <wp:positionV relativeFrom="page">
                       <wp:posOffset>6943725</wp:posOffset>
                     </wp:positionV>
-                    <wp:extent cx="3810000" cy="1895475"/>
+                    <wp:extent cx="3810000" cy="3248025"/>
                     <wp:effectExtent l="0" t="0" r="0" b="9525"/>
                     <wp:wrapSquare wrapText="bothSides"/>
                     <wp:docPr id="153" name="Text Box 153"/>
@@ -657,7 +657,7 @@
                           <wps:spPr>
                             <a:xfrm>
                               <a:off x="0" y="0"/>
-                              <a:ext cx="3810000" cy="1895475"/>
+                              <a:ext cx="3810000" cy="3248025"/>
                             </a:xfrm>
                             <a:prstGeom prst="rect">
                               <a:avLst/>
@@ -687,7 +687,7 @@
                               <w:p>
                                 <w:pPr>
                                   <w:pStyle w:val="NoSpacing"/>
-                                  <w:jc w:val="right"/>
+                                  <w:jc w:val="center"/>
                                   <w:rPr>
                                     <w:rFonts w:ascii="Helvetica" w:hAnsi="Helvetica"/>
                                     <w:color w:val="595A5A"/>
@@ -747,7 +747,7 @@
                               <w:p>
                                 <w:pPr>
                                   <w:pStyle w:val="NoSpacing"/>
-                                  <w:jc w:val="right"/>
+                                  <w:jc w:val="both"/>
                                   <w:rPr>
                                     <w:rFonts w:ascii="Helvetica" w:hAnsi="Helvetica"/>
                                     <w:color w:val="595A5A"/>
@@ -764,13 +764,63 @@
                                     <w:szCs w:val="20"/>
                                     <w:shd w:val="clear" w:color="auto" w:fill="FFFFFF"/>
                                   </w:rPr>
-                                  <w:t xml:space="preserve">Orders are placed on import suppliers including regulatory controls. </w:t>
+                                  <w:t>The purchase o</w:t>
+                                </w:r>
+                                <w:r>
+                                  <w:rPr>
+                                    <w:rFonts w:ascii="Helvetica" w:hAnsi="Helvetica"/>
+                                    <w:color w:val="595A5A"/>
+                                    <w:sz w:val="20"/>
+                                    <w:szCs w:val="20"/>
+                                    <w:shd w:val="clear" w:color="auto" w:fill="FFFFFF"/>
+                                  </w:rPr>
+                                  <w:t xml:space="preserve">rders </w:t>
+                                </w:r>
+                                <w:r>
+                                  <w:rPr>
+                                    <w:rFonts w:ascii="Helvetica" w:hAnsi="Helvetica"/>
+                                    <w:color w:val="595A5A"/>
+                                    <w:sz w:val="20"/>
+                                    <w:szCs w:val="20"/>
+                                    <w:shd w:val="clear" w:color="auto" w:fill="FFFFFF"/>
+                                  </w:rPr>
+                                  <w:t xml:space="preserve">that </w:t>
+                                </w:r>
+                                <w:r>
+                                  <w:rPr>
+                                    <w:rFonts w:ascii="Helvetica" w:hAnsi="Helvetica"/>
+                                    <w:color w:val="595A5A"/>
+                                    <w:sz w:val="20"/>
+                                    <w:szCs w:val="20"/>
+                                    <w:shd w:val="clear" w:color="auto" w:fill="FFFFFF"/>
+                                  </w:rPr>
+                                  <w:t xml:space="preserve">are placed on import suppliers </w:t>
+                                </w:r>
+                                <w:r>
+                                  <w:rPr>
+                                    <w:rFonts w:ascii="Helvetica" w:hAnsi="Helvetica"/>
+                                    <w:color w:val="595A5A"/>
+                                    <w:sz w:val="20"/>
+                                    <w:szCs w:val="20"/>
+                                    <w:shd w:val="clear" w:color="auto" w:fill="FFFFFF"/>
+                                  </w:rPr>
+                                  <w:t>are subject to</w:t>
+                                </w:r>
+                                <w:r>
+                                  <w:rPr>
+                                    <w:rFonts w:ascii="Helvetica" w:hAnsi="Helvetica"/>
+                                    <w:color w:val="595A5A"/>
+                                    <w:sz w:val="20"/>
+                                    <w:szCs w:val="20"/>
+                                    <w:shd w:val="clear" w:color="auto" w:fill="FFFFFF"/>
+                                  </w:rPr>
+                                  <w:t xml:space="preserve"> regulatory controls. </w:t>
                                 </w:r>
                               </w:p>
                               <w:p>
                                 <w:pPr>
                                   <w:pStyle w:val="NoSpacing"/>
-                                  <w:jc w:val="right"/>
+                                  <w:jc w:val="both"/>
                                   <w:rPr>
                                     <w:rFonts w:ascii="Helvetica" w:hAnsi="Helvetica"/>
                                     <w:color w:val="595A5A"/>
@@ -783,7 +833,7 @@
                               <w:p>
                                 <w:pPr>
                                   <w:pStyle w:val="NoSpacing"/>
-                                  <w:jc w:val="right"/>
+                                  <w:jc w:val="both"/>
                                   <w:rPr>
                                     <w:rFonts w:ascii="Helvetica" w:hAnsi="Helvetica"/>
                                     <w:color w:val="595A5A"/>
@@ -800,13 +850,73 @@
                                     <w:szCs w:val="20"/>
                                     <w:shd w:val="clear" w:color="auto" w:fill="FFFFFF"/>
                                   </w:rPr>
-                                  <w:t>These orders are mostly handed over to forwarding and clearing agents with all commensurate detail to manage the round-trip requirements.</w:t>
+                                  <w:t>These orders</w:t>
+                                </w:r>
+                                <w:r>
+                                  <w:rPr>
+                                    <w:rFonts w:ascii="Helvetica" w:hAnsi="Helvetica"/>
+                                    <w:color w:val="595A5A"/>
+                                    <w:sz w:val="20"/>
+                                    <w:szCs w:val="20"/>
+                                    <w:shd w:val="clear" w:color="auto" w:fill="FFFFFF"/>
+                                  </w:rPr>
+                                  <w:t xml:space="preserve">, and </w:t>
+                                </w:r>
+                                <w:r>
+                                  <w:rPr>
+                                    <w:rFonts w:ascii="Helvetica" w:hAnsi="Helvetica"/>
+                                    <w:color w:val="595A5A"/>
+                                    <w:sz w:val="20"/>
+                                    <w:szCs w:val="20"/>
+                                    <w:shd w:val="clear" w:color="auto" w:fill="FFFFFF"/>
+                                  </w:rPr>
+                                  <w:t>all commensurate detail</w:t>
+                                </w:r>
+                                <w:r>
+                                  <w:rPr>
+                                    <w:rFonts w:ascii="Helvetica" w:hAnsi="Helvetica"/>
+                                    <w:color w:val="595A5A"/>
+                                    <w:sz w:val="20"/>
+                                    <w:szCs w:val="20"/>
+                                    <w:shd w:val="clear" w:color="auto" w:fill="FFFFFF"/>
+                                  </w:rPr>
+                                  <w:t>,</w:t>
+                                </w:r>
+                                <w:r>
+                                  <w:rPr>
+                                    <w:rFonts w:ascii="Helvetica" w:hAnsi="Helvetica"/>
+                                    <w:color w:val="595A5A"/>
+                                    <w:sz w:val="20"/>
+                                    <w:szCs w:val="20"/>
+                                    <w:shd w:val="clear" w:color="auto" w:fill="FFFFFF"/>
+                                  </w:rPr>
+                                  <w:t xml:space="preserve"> are mostly handed over to forwarding and clearing agents </w:t>
+                                </w:r>
+                                <w:r>
+                                  <w:rPr>
+                                    <w:rFonts w:ascii="Helvetica" w:hAnsi="Helvetica"/>
+                                    <w:color w:val="595A5A"/>
+                                    <w:sz w:val="20"/>
+                                    <w:szCs w:val="20"/>
+                                    <w:shd w:val="clear" w:color="auto" w:fill="FFFFFF"/>
+                                  </w:rPr>
+                                  <w:t>to</w:t>
+                                </w:r>
+                                <w:r>
+                                  <w:rPr>
+                                    <w:rFonts w:ascii="Helvetica" w:hAnsi="Helvetica"/>
+                                    <w:color w:val="595A5A"/>
+                                    <w:sz w:val="20"/>
+                                    <w:szCs w:val="20"/>
+                                    <w:shd w:val="clear" w:color="auto" w:fill="FFFFFF"/>
+                                  </w:rPr>
+                                  <w:t xml:space="preserve"> manage the round-trip requirements.</w:t>
                                 </w:r>
                               </w:p>
                               <w:p>
                                 <w:pPr>
                                   <w:pStyle w:val="NoSpacing"/>
-                                  <w:jc w:val="right"/>
+                                  <w:jc w:val="both"/>
                                   <w:rPr>
                                     <w:rFonts w:ascii="Helvetica" w:hAnsi="Helvetica"/>
                                     <w:color w:val="595A5A"/>
@@ -819,7 +929,7 @@
                               <w:p>
                                 <w:pPr>
                                   <w:pStyle w:val="NoSpacing"/>
-                                  <w:jc w:val="right"/>
+                                  <w:jc w:val="both"/>
                                   <w:rPr>
                                     <w:rFonts w:ascii="Helvetica" w:hAnsi="Helvetica"/>
                                     <w:color w:val="595A5A"/>
@@ -836,13 +946,111 @@
                                     <w:szCs w:val="20"/>
                                     <w:shd w:val="clear" w:color="auto" w:fill="FFFFFF"/>
                                   </w:rPr>
-                                  <w:t>However, effective demand planning requires tracking to intervene should there be any positive or negative change in ETA</w:t>
+                                  <w:t>However, effective demand planning requires tracking</w:t>
+                                </w:r>
+                                <w:r>
+                                  <w:rPr>
+                                    <w:rFonts w:ascii="Helvetica" w:hAnsi="Helvetica"/>
+                                    <w:color w:val="595A5A"/>
+                                    <w:sz w:val="20"/>
+                                    <w:szCs w:val="20"/>
+                                    <w:shd w:val="clear" w:color="auto" w:fill="FFFFFF"/>
+                                  </w:rPr>
+                                  <w:t>,</w:t>
+                                </w:r>
+                                <w:r>
+                                  <w:rPr>
+                                    <w:rFonts w:ascii="Helvetica" w:hAnsi="Helvetica"/>
+                                    <w:color w:val="595A5A"/>
+                                    <w:sz w:val="20"/>
+                                    <w:szCs w:val="20"/>
+                                    <w:shd w:val="clear" w:color="auto" w:fill="FFFFFF"/>
+                                  </w:rPr>
+                                  <w:t xml:space="preserve"> </w:t>
+                                </w:r>
+                                <w:r>
+                                  <w:rPr>
+                                    <w:rFonts w:ascii="Helvetica" w:hAnsi="Helvetica"/>
+                                    <w:color w:val="595A5A"/>
+                                    <w:sz w:val="20"/>
+                                    <w:szCs w:val="20"/>
+                                    <w:shd w:val="clear" w:color="auto" w:fill="FFFFFF"/>
+                                  </w:rPr>
+                                  <w:t>and intervention</w:t>
+                                </w:r>
+                                <w:r>
+                                  <w:rPr>
+                                    <w:rFonts w:ascii="Helvetica" w:hAnsi="Helvetica"/>
+                                    <w:color w:val="595A5A"/>
+                                    <w:sz w:val="20"/>
+                                    <w:szCs w:val="20"/>
+                                    <w:shd w:val="clear" w:color="auto" w:fill="FFFFFF"/>
+                                  </w:rPr>
+                                  <w:t xml:space="preserve"> should there be any positive or negative change in ETA</w:t>
+                                </w:r>
+                                <w:r>
+                                  <w:rPr>
+                                    <w:rFonts w:ascii="Helvetica" w:hAnsi="Helvetica"/>
+                                    <w:color w:val="595A5A"/>
+                                    <w:sz w:val="20"/>
+                                    <w:szCs w:val="20"/>
+                                    <w:shd w:val="clear" w:color="auto" w:fill="FFFFFF"/>
+                                  </w:rPr>
+                                  <w:t>.</w:t>
                                 </w:r>
                               </w:p>
                               <w:p>
                                 <w:pPr>
                                   <w:pStyle w:val="NoSpacing"/>
-                                  <w:jc w:val="right"/>
+                                  <w:jc w:val="both"/>
+                                  <w:rPr>
+                                    <w:rFonts w:ascii="Helvetica" w:hAnsi="Helvetica"/>
+                                    <w:color w:val="595A5A"/>
+                                    <w:sz w:val="20"/>
+                                    <w:szCs w:val="20"/>
+                                    <w:shd w:val="clear" w:color="auto" w:fill="FFFFFF"/>
+                                  </w:rPr>
+                                </w:pPr>
+                              </w:p>
+                              <w:p>
+                                <w:pPr>
+                                  <w:pStyle w:val="NoSpacing"/>
+                                  <w:jc w:val="both"/>
+                                  <w:rPr>
+                                    <w:rFonts w:ascii="Helvetica" w:hAnsi="Helvetica"/>
+                                    <w:color w:val="595A5A"/>
+                                    <w:sz w:val="20"/>
+                                    <w:szCs w:val="20"/>
+                                    <w:shd w:val="clear" w:color="auto" w:fill="FFFFFF"/>
+                                  </w:rPr>
+                                </w:pPr>
+                                <w:r>
+                                  <w:rPr>
+                                    <w:rFonts w:ascii="Helvetica" w:hAnsi="Helvetica"/>
+                                    <w:color w:val="595A5A"/>
+                                    <w:sz w:val="20"/>
+                                    <w:szCs w:val="20"/>
+                                    <w:shd w:val="clear" w:color="auto" w:fill="FFFFFF"/>
+                                  </w:rPr>
+                                  <w:t xml:space="preserve">Also, exchange rate fluctuations need to be taken into account when checking that the invoice price matches the order price, and the checking of quantities must occur as stock is </w:t>
+                                </w:r>
+                                <w:r>
+                                  <w:rPr>
+                                    <w:rFonts w:ascii="Helvetica" w:hAnsi="Helvetica"/>
+                                    <w:color w:val="595A5A"/>
+                                    <w:sz w:val="20"/>
+                                    <w:szCs w:val="20"/>
+                                    <w:shd w:val="clear" w:color="auto" w:fill="FFFFFF"/>
+                                  </w:rPr>
+                                  <w:t>received.</w:t>
+                                </w:r>
+                                <w:bookmarkStart w:id="0" w:name="_GoBack"/>
+                                <w:bookmarkEnd w:id="0"/>
+                              </w:p>
+                              <w:p>
+                                <w:pPr>
+                                  <w:pStyle w:val="NoSpacing"/>
+                                  <w:jc w:val="both"/>
                                   <w:rPr>
                                     <w:color w:val="595959" w:themeColor="text1" w:themeTint="A6"/>
                                     <w:sz w:val="20"/>
@@ -876,13 +1084,13 @@
                     <v:stroke joinstyle="miter"/>
                     <v:path gradientshapeok="t" o:connecttype="rect"/>
                   </v:shapetype>
-                  <v:shape id="Text Box 153" o:spid="_x0000_s1031" type="#_x0000_t202" style="position:absolute;margin-left:35.25pt;margin-top:546.75pt;width:300pt;height:149.25pt;z-index:251656192;visibility:visible;mso-wrap-style:square;mso-width-percent:0;mso-height-percent:0;mso-wrap-distance-left:9pt;mso-wrap-distance-top:0;mso-wrap-distance-right:9pt;mso-wrap-distance-bottom:0;mso-position-horizontal:absolute;mso-position-horizontal-relative:page;mso-position-vertical:absolute;mso-position-vertical-relative:page;mso-width-percent:0;mso-height-percent:0;mso-width-relative:page;mso-height-relative:page;v-text-anchor:top" o:gfxdata="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" filled="f" stroked="f" strokeweight=".5pt">
+                  <v:shape id="Text Box 153" o:spid="_x0000_s1031" type="#_x0000_t202" style="position:absolute;margin-left:35.25pt;margin-top:546.75pt;width:300pt;height:255.75pt;z-index:251656192;visibility:visible;mso-wrap-style:square;mso-width-percent:0;mso-height-percent:0;mso-wrap-distance-left:9pt;mso-wrap-distance-top:0;mso-wrap-distance-right:9pt;mso-wrap-distance-bottom:0;mso-position-horizontal:absolute;mso-position-horizontal-relative:page;mso-position-vertical:absolute;mso-position-vertical-relative:page;mso-width-percent:0;mso-height-percent:0;mso-width-relative:page;mso-height-relative:page;v-text-anchor:top" o:gfxdata="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" filled="f" stroked="f" strokeweight=".5pt">
                     <v:textbox inset="10mm,0,10mm,0">
                       <w:txbxContent>
                         <w:p>
                           <w:pPr>
                             <w:pStyle w:val="NoSpacing"/>
-                            <w:jc w:val="right"/>
+                            <w:jc w:val="center"/>
                             <w:rPr>
                               <w:rFonts w:ascii="Helvetica" w:hAnsi="Helvetica"/>
                               <w:color w:val="595A5A"/>
@@ -942,7 +1150,7 @@
                         <w:p>
                           <w:pPr>
                             <w:pStyle w:val="NoSpacing"/>
-                            <w:jc w:val="right"/>
+                            <w:jc w:val="both"/>
                             <w:rPr>
                               <w:rFonts w:ascii="Helvetica" w:hAnsi="Helvetica"/>
                               <w:color w:val="595A5A"/>
@@ -959,13 +1167,63 @@
                               <w:szCs w:val="20"/>
                               <w:shd w:val="clear" w:color="auto" w:fill="FFFFFF"/>
                             </w:rPr>
-                            <w:t xml:space="preserve">Orders are placed on import suppliers including regulatory controls. </w:t>
+                            <w:t>The purchase o</w:t>
+                          </w:r>
+                          <w:r>
+                            <w:rPr>
+                              <w:rFonts w:ascii="Helvetica" w:hAnsi="Helvetica"/>
+                              <w:color w:val="595A5A"/>
+                              <w:sz w:val="20"/>
+                              <w:szCs w:val="20"/>
+                              <w:shd w:val="clear" w:color="auto" w:fill="FFFFFF"/>
+                            </w:rPr>
+                            <w:t xml:space="preserve">rders </w:t>
+                          </w:r>
+                          <w:r>
+                            <w:rPr>
+                              <w:rFonts w:ascii="Helvetica" w:hAnsi="Helvetica"/>
+                              <w:color w:val="595A5A"/>
+                              <w:sz w:val="20"/>
+                              <w:szCs w:val="20"/>
+                              <w:shd w:val="clear" w:color="auto" w:fill="FFFFFF"/>
+                            </w:rPr>
+                            <w:t xml:space="preserve">that </w:t>
+                          </w:r>
+                          <w:r>
+                            <w:rPr>
+                              <w:rFonts w:ascii="Helvetica" w:hAnsi="Helvetica"/>
+                              <w:color w:val="595A5A"/>
+                              <w:sz w:val="20"/>
+                              <w:szCs w:val="20"/>
+                              <w:shd w:val="clear" w:color="auto" w:fill="FFFFFF"/>
+                            </w:rPr>
+                            <w:t xml:space="preserve">are placed on import suppliers </w:t>
+                          </w:r>
+                          <w:r>
+                            <w:rPr>
+                              <w:rFonts w:ascii="Helvetica" w:hAnsi="Helvetica"/>
+                              <w:color w:val="595A5A"/>
+                              <w:sz w:val="20"/>
+                              <w:szCs w:val="20"/>
+                              <w:shd w:val="clear" w:color="auto" w:fill="FFFFFF"/>
+                            </w:rPr>
+                            <w:t>are subject to</w:t>
+                          </w:r>
+                          <w:r>
+                            <w:rPr>
+                              <w:rFonts w:ascii="Helvetica" w:hAnsi="Helvetica"/>
+                              <w:color w:val="595A5A"/>
+                              <w:sz w:val="20"/>
+                              <w:szCs w:val="20"/>
+                              <w:shd w:val="clear" w:color="auto" w:fill="FFFFFF"/>
+                            </w:rPr>
+                            <w:t xml:space="preserve"> regulatory controls. </w:t>
                           </w:r>
                         </w:p>
                         <w:p>
                           <w:pPr>
                             <w:pStyle w:val="NoSpacing"/>
-                            <w:jc w:val="right"/>
+                            <w:jc w:val="both"/>
                             <w:rPr>
                               <w:rFonts w:ascii="Helvetica" w:hAnsi="Helvetica"/>
                               <w:color w:val="595A5A"/>
@@ -978,7 +1236,7 @@
                         <w:p>
                           <w:pPr>
                             <w:pStyle w:val="NoSpacing"/>
-                            <w:jc w:val="right"/>
+                            <w:jc w:val="both"/>
                             <w:rPr>
                               <w:rFonts w:ascii="Helvetica" w:hAnsi="Helvetica"/>
                               <w:color w:val="595A5A"/>
@@ -995,13 +1253,73 @@
                               <w:szCs w:val="20"/>
                               <w:shd w:val="clear" w:color="auto" w:fill="FFFFFF"/>
                             </w:rPr>
-                            <w:t>These orders are mostly handed over to forwarding and clearing agents with all commensurate detail to manage the round-trip requirements.</w:t>
+                            <w:t>These orders</w:t>
+                          </w:r>
+                          <w:r>
+                            <w:rPr>
+                              <w:rFonts w:ascii="Helvetica" w:hAnsi="Helvetica"/>
+                              <w:color w:val="595A5A"/>
+                              <w:sz w:val="20"/>
+                              <w:szCs w:val="20"/>
+                              <w:shd w:val="clear" w:color="auto" w:fill="FFFFFF"/>
+                            </w:rPr>
+                            <w:t xml:space="preserve">, and </w:t>
+                          </w:r>
+                          <w:r>
+                            <w:rPr>
+                              <w:rFonts w:ascii="Helvetica" w:hAnsi="Helvetica"/>
+                              <w:color w:val="595A5A"/>
+                              <w:sz w:val="20"/>
+                              <w:szCs w:val="20"/>
+                              <w:shd w:val="clear" w:color="auto" w:fill="FFFFFF"/>
+                            </w:rPr>
+                            <w:t>all commensurate detail</w:t>
+                          </w:r>
+                          <w:r>
+                            <w:rPr>
+                              <w:rFonts w:ascii="Helvetica" w:hAnsi="Helvetica"/>
+                              <w:color w:val="595A5A"/>
+                              <w:sz w:val="20"/>
+                              <w:szCs w:val="20"/>
+                              <w:shd w:val="clear" w:color="auto" w:fill="FFFFFF"/>
+                            </w:rPr>
+                            <w:t>,</w:t>
+                          </w:r>
+                          <w:r>
+                            <w:rPr>
+                              <w:rFonts w:ascii="Helvetica" w:hAnsi="Helvetica"/>
+                              <w:color w:val="595A5A"/>
+                              <w:sz w:val="20"/>
+                              <w:szCs w:val="20"/>
+                              <w:shd w:val="clear" w:color="auto" w:fill="FFFFFF"/>
+                            </w:rPr>
+                            <w:t xml:space="preserve"> are mostly handed over to forwarding and clearing agents </w:t>
+                          </w:r>
+                          <w:r>
+                            <w:rPr>
+                              <w:rFonts w:ascii="Helvetica" w:hAnsi="Helvetica"/>
+                              <w:color w:val="595A5A"/>
+                              <w:sz w:val="20"/>
+                              <w:szCs w:val="20"/>
+                              <w:shd w:val="clear" w:color="auto" w:fill="FFFFFF"/>
+                            </w:rPr>
+                            <w:t>to</w:t>
+                          </w:r>
+                          <w:r>
+                            <w:rPr>
+                              <w:rFonts w:ascii="Helvetica" w:hAnsi="Helvetica"/>
+                              <w:color w:val="595A5A"/>
+                              <w:sz w:val="20"/>
+                              <w:szCs w:val="20"/>
+                              <w:shd w:val="clear" w:color="auto" w:fill="FFFFFF"/>
+                            </w:rPr>
+                            <w:t xml:space="preserve"> manage the round-trip requirements.</w:t>
                           </w:r>
                         </w:p>
                         <w:p>
                           <w:pPr>
                             <w:pStyle w:val="NoSpacing"/>
-                            <w:jc w:val="right"/>
+                            <w:jc w:val="both"/>
                             <w:rPr>
                               <w:rFonts w:ascii="Helvetica" w:hAnsi="Helvetica"/>
                               <w:color w:val="595A5A"/>
@@ -1014,7 +1332,7 @@
                         <w:p>
                           <w:pPr>
                             <w:pStyle w:val="NoSpacing"/>
-                            <w:jc w:val="right"/>
+                            <w:jc w:val="both"/>
                             <w:rPr>
                               <w:rFonts w:ascii="Helvetica" w:hAnsi="Helvetica"/>
                               <w:color w:val="595A5A"/>
@@ -1031,13 +1349,111 @@
                               <w:szCs w:val="20"/>
                               <w:shd w:val="clear" w:color="auto" w:fill="FFFFFF"/>
                             </w:rPr>
-                            <w:t>However, effective demand planning requires tracking to intervene should there be any positive or negative change in ETA</w:t>
+                            <w:t>However, effective demand planning requires tracking</w:t>
+                          </w:r>
+                          <w:r>
+                            <w:rPr>
+                              <w:rFonts w:ascii="Helvetica" w:hAnsi="Helvetica"/>
+                              <w:color w:val="595A5A"/>
+                              <w:sz w:val="20"/>
+                              <w:szCs w:val="20"/>
+                              <w:shd w:val="clear" w:color="auto" w:fill="FFFFFF"/>
+                            </w:rPr>
+                            <w:t>,</w:t>
+                          </w:r>
+                          <w:r>
+                            <w:rPr>
+                              <w:rFonts w:ascii="Helvetica" w:hAnsi="Helvetica"/>
+                              <w:color w:val="595A5A"/>
+                              <w:sz w:val="20"/>
+                              <w:szCs w:val="20"/>
+                              <w:shd w:val="clear" w:color="auto" w:fill="FFFFFF"/>
+                            </w:rPr>
+                            <w:t xml:space="preserve"> </w:t>
+                          </w:r>
+                          <w:r>
+                            <w:rPr>
+                              <w:rFonts w:ascii="Helvetica" w:hAnsi="Helvetica"/>
+                              <w:color w:val="595A5A"/>
+                              <w:sz w:val="20"/>
+                              <w:szCs w:val="20"/>
+                              <w:shd w:val="clear" w:color="auto" w:fill="FFFFFF"/>
+                            </w:rPr>
+                            <w:t>and intervention</w:t>
+                          </w:r>
+                          <w:r>
+                            <w:rPr>
+                              <w:rFonts w:ascii="Helvetica" w:hAnsi="Helvetica"/>
+                              <w:color w:val="595A5A"/>
+                              <w:sz w:val="20"/>
+                              <w:szCs w:val="20"/>
+                              <w:shd w:val="clear" w:color="auto" w:fill="FFFFFF"/>
+                            </w:rPr>
+                            <w:t xml:space="preserve"> should there be any positive or negative change in ETA</w:t>
+                          </w:r>
+                          <w:r>
+                            <w:rPr>
+                              <w:rFonts w:ascii="Helvetica" w:hAnsi="Helvetica"/>
+                              <w:color w:val="595A5A"/>
+                              <w:sz w:val="20"/>
+                              <w:szCs w:val="20"/>
+                              <w:shd w:val="clear" w:color="auto" w:fill="FFFFFF"/>
+                            </w:rPr>
+                            <w:t>.</w:t>
                           </w:r>
                         </w:p>
                         <w:p>
                           <w:pPr>
                             <w:pStyle w:val="NoSpacing"/>
-                            <w:jc w:val="right"/>
+                            <w:jc w:val="both"/>
+                            <w:rPr>
+                              <w:rFonts w:ascii="Helvetica" w:hAnsi="Helvetica"/>
+                              <w:color w:val="595A5A"/>
+                              <w:sz w:val="20"/>
+                              <w:szCs w:val="20"/>
+                              <w:shd w:val="clear" w:color="auto" w:fill="FFFFFF"/>
+                            </w:rPr>
+                          </w:pPr>
+                        </w:p>
+                        <w:p>
+                          <w:pPr>
+                            <w:pStyle w:val="NoSpacing"/>
+                            <w:jc w:val="both"/>
+                            <w:rPr>
+                              <w:rFonts w:ascii="Helvetica" w:hAnsi="Helvetica"/>
+                              <w:color w:val="595A5A"/>
+                              <w:sz w:val="20"/>
+                              <w:szCs w:val="20"/>
+                              <w:shd w:val="clear" w:color="auto" w:fill="FFFFFF"/>
+                            </w:rPr>
+                          </w:pPr>
+                          <w:r>
+                            <w:rPr>
+                              <w:rFonts w:ascii="Helvetica" w:hAnsi="Helvetica"/>
+                              <w:color w:val="595A5A"/>
+                              <w:sz w:val="20"/>
+                              <w:szCs w:val="20"/>
+                              <w:shd w:val="clear" w:color="auto" w:fill="FFFFFF"/>
+                            </w:rPr>
+                            <w:t xml:space="preserve">Also, exchange rate fluctuations need to be taken into account when checking that the invoice price matches the order price, and the checking of quantities must occur as stock is </w:t>
+                          </w:r>
+                          <w:r>
+                            <w:rPr>
+                              <w:rFonts w:ascii="Helvetica" w:hAnsi="Helvetica"/>
+                              <w:color w:val="595A5A"/>
+                              <w:sz w:val="20"/>
+                              <w:szCs w:val="20"/>
+                              <w:shd w:val="clear" w:color="auto" w:fill="FFFFFF"/>
+                            </w:rPr>
+                            <w:t>received.</w:t>
+                          </w:r>
+                          <w:bookmarkStart w:id="1" w:name="_GoBack"/>
+                          <w:bookmarkEnd w:id="1"/>
+                        </w:p>
+                        <w:p>
+                          <w:pPr>
+                            <w:pStyle w:val="NoSpacing"/>
+                            <w:jc w:val="both"/>
                             <w:rPr>
                               <w:color w:val="595959" w:themeColor="text1" w:themeTint="A6"/>
                               <w:sz w:val="20"/>
@@ -1280,7 +1696,7 @@
         <w:rPr>
           <w:rFonts w:eastAsiaTheme="minorEastAsia"/>
           <w:noProof/>
-          <w:lang w:val="af-ZA" w:eastAsia="af-ZA"/>
+          <w:lang w:eastAsia="en-ZA"/>
         </w:rPr>
       </w:pPr>
       <w:r>
@@ -1314,7 +1730,7 @@
         <w:rPr>
           <w:noProof/>
         </w:rPr>
-        <w:instrText xml:space="preserve"> PAGEREF _Toc525038506 \h </w:instrText>
+        <w:instrText xml:space="preserve"> PAGEREF _Toc2931399 \h </w:instrText>
       </w:r>
       <w:r>
         <w:rPr>
@@ -1350,7 +1766,7 @@
         <w:rPr>
           <w:rFonts w:eastAsiaTheme="minorEastAsia"/>
           <w:noProof/>
-          <w:lang w:val="af-ZA" w:eastAsia="af-ZA"/>
+          <w:lang w:eastAsia="en-ZA"/>
         </w:rPr>
       </w:pPr>
       <w:r>
@@ -1363,7 +1779,7 @@
         <w:rPr>
           <w:rFonts w:eastAsiaTheme="minorEastAsia"/>
           <w:noProof/>
-          <w:lang w:val="af-ZA" w:eastAsia="af-ZA"/>
+          <w:lang w:eastAsia="en-ZA"/>
         </w:rPr>
         <w:tab/>
       </w:r>
@@ -1389,7 +1805,7 @@
         <w:rPr>
           <w:noProof/>
         </w:rPr>
-        <w:instrText xml:space="preserve"> PAGEREF _Toc525038507 \h </w:instrText>
+        <w:instrText xml:space="preserve"> PAGEREF _Toc2931400 \h </w:instrText>
       </w:r>
       <w:r>
         <w:rPr>
@@ -1425,7 +1841,7 @@
         <w:rPr>
           <w:rFonts w:eastAsiaTheme="minorEastAsia"/>
           <w:noProof/>
-          <w:lang w:val="af-ZA" w:eastAsia="af-ZA"/>
+          <w:lang w:eastAsia="en-ZA"/>
         </w:rPr>
       </w:pPr>
       <w:r>
@@ -1438,7 +1854,7 @@
         <w:rPr>
           <w:rFonts w:eastAsiaTheme="minorEastAsia"/>
           <w:noProof/>
-          <w:lang w:val="af-ZA" w:eastAsia="af-ZA"/>
+          <w:lang w:eastAsia="en-ZA"/>
         </w:rPr>
         <w:tab/>
       </w:r>
@@ -1464,7 +1880,7 @@
         <w:rPr>
           <w:noProof/>
         </w:rPr>
-        <w:instrText xml:space="preserve"> PAGEREF _Toc525038508 \h </w:instrText>
+        <w:instrText xml:space="preserve"> PAGEREF _Toc2931401 \h </w:instrText>
       </w:r>
       <w:r>
         <w:rPr>
@@ -1500,7 +1916,7 @@
         <w:rPr>
           <w:rFonts w:eastAsiaTheme="minorEastAsia"/>
           <w:noProof/>
-          <w:lang w:val="af-ZA" w:eastAsia="af-ZA"/>
+          <w:lang w:eastAsia="en-ZA"/>
         </w:rPr>
       </w:pPr>
       <w:r>
@@ -1513,7 +1929,7 @@
         <w:rPr>
           <w:rFonts w:eastAsiaTheme="minorEastAsia"/>
           <w:noProof/>
-          <w:lang w:val="af-ZA" w:eastAsia="af-ZA"/>
+          <w:lang w:eastAsia="en-ZA"/>
         </w:rPr>
         <w:tab/>
       </w:r>
@@ -1539,7 +1955,7 @@
         <w:rPr>
           <w:noProof/>
         </w:rPr>
-        <w:instrText xml:space="preserve"> PAGEREF _Toc525038509 \h </w:instrText>
+        <w:instrText xml:space="preserve"> PAGEREF _Toc2931402 \h </w:instrText>
       </w:r>
       <w:r>
         <w:rPr>
@@ -1575,7 +1991,7 @@
         <w:rPr>
           <w:rFonts w:eastAsiaTheme="minorEastAsia"/>
           <w:noProof/>
-          <w:lang w:val="af-ZA" w:eastAsia="af-ZA"/>
+          <w:lang w:eastAsia="en-ZA"/>
         </w:rPr>
       </w:pPr>
       <w:r>
@@ -1588,7 +2004,7 @@
         <w:rPr>
           <w:rFonts w:eastAsiaTheme="minorEastAsia"/>
           <w:noProof/>
-          <w:lang w:val="af-ZA" w:eastAsia="af-ZA"/>
+          <w:lang w:eastAsia="en-ZA"/>
         </w:rPr>
         <w:tab/>
       </w:r>
@@ -1596,7 +2012,7 @@
         <w:rPr>
           <w:noProof/>
         </w:rPr>
-        <w:t>Business Flow</w:t>
+        <w:t>Database entities and relationships</w:t>
       </w:r>
       <w:r>
         <w:rPr>
@@ -1614,7 +2030,7 @@
         <w:rPr>
           <w:noProof/>
         </w:rPr>
-        <w:instrText xml:space="preserve"> PAGEREF _Toc525038510 \h </w:instrText>
+        <w:instrText xml:space="preserve"> PAGEREF _Toc2931403 \h </w:instrText>
       </w:r>
       <w:r>
         <w:rPr>
@@ -1631,7 +2047,7 @@
         <w:rPr>
           <w:noProof/>
         </w:rPr>
-        <w:t>3</w:t>
+        <w:t>4</w:t>
       </w:r>
       <w:r>
         <w:rPr>
@@ -1650,7 +2066,7 @@
         <w:rPr>
           <w:rFonts w:eastAsiaTheme="minorEastAsia"/>
           <w:noProof/>
-          <w:lang w:val="af-ZA" w:eastAsia="af-ZA"/>
+          <w:lang w:eastAsia="en-ZA"/>
         </w:rPr>
       </w:pPr>
       <w:r>
@@ -1663,7 +2079,7 @@
         <w:rPr>
           <w:rFonts w:eastAsiaTheme="minorEastAsia"/>
           <w:noProof/>
-          <w:lang w:val="af-ZA" w:eastAsia="af-ZA"/>
+          <w:lang w:eastAsia="en-ZA"/>
         </w:rPr>
         <w:tab/>
       </w:r>
@@ -1671,7 +2087,7 @@
         <w:rPr>
           <w:noProof/>
         </w:rPr>
-        <w:t>Detailed description of functionality</w:t>
+        <w:t>Programs</w:t>
       </w:r>
       <w:r>
         <w:rPr>
@@ -1689,7 +2105,7 @@
         <w:rPr>
           <w:noProof/>
         </w:rPr>
-        <w:instrText xml:space="preserve"> PAGEREF _Toc525038511 \h </w:instrText>
+        <w:instrText xml:space="preserve"> PAGEREF _Toc2931404 \h </w:instrText>
       </w:r>
       <w:r>
         <w:rPr>
@@ -1706,7 +2122,232 @@
         <w:rPr>
           <w:noProof/>
         </w:rPr>
-        <w:t>3</w:t>
+        <w:t>5</w:t>
+      </w:r>
+      <w:r>
+        <w:rPr>
+          <w:noProof/>
+        </w:rPr>
+        <w:fldChar w:fldCharType="end"/>
+      </w:r>
+    </w:p>
+    <w:p>
+      <w:pPr>
+        <w:pStyle w:val="TOC1"/>
+        <w:tabs>
+          <w:tab w:val="left" w:pos="660"/>
+          <w:tab w:val="right" w:leader="dot" w:pos="9016"/>
+        </w:tabs>
+        <w:rPr>
+          <w:rFonts w:eastAsiaTheme="minorEastAsia"/>
+          <w:noProof/>
+          <w:lang w:eastAsia="en-ZA"/>
+        </w:rPr>
+      </w:pPr>
+      <w:r>
+        <w:rPr>
+          <w:noProof/>
+        </w:rPr>
+        <w:t>5.1</w:t>
+      </w:r>
+      <w:r>
+        <w:rPr>
+          <w:rFonts w:eastAsiaTheme="minorEastAsia"/>
+          <w:noProof/>
+          <w:lang w:eastAsia="en-ZA"/>
+        </w:rPr>
+        <w:tab/>
+      </w:r>
+      <w:r>
+        <w:rPr>
+          <w:noProof/>
+        </w:rPr>
+        <w:t>MS Windows Executables</w:t>
+      </w:r>
+      <w:r>
+        <w:rPr>
+          <w:noProof/>
+        </w:rPr>
+        <w:tab/>
+      </w:r>
+      <w:r>
+        <w:rPr>
+          <w:noProof/>
+        </w:rPr>
+        <w:fldChar w:fldCharType="begin"/>
+      </w:r>
+      <w:r>
+        <w:rPr>
+          <w:noProof/>
+        </w:rPr>
+        <w:instrText xml:space="preserve"> PAGEREF _Toc2931405 \h </w:instrText>
+      </w:r>
+      <w:r>
+        <w:rPr>
+          <w:noProof/>
+        </w:rPr>
+      </w:r>
+      <w:r>
+        <w:rPr>
+          <w:noProof/>
+        </w:rPr>
+        <w:fldChar w:fldCharType="separate"/>
+      </w:r>
+      <w:r>
+        <w:rPr>
+          <w:noProof/>
+        </w:rPr>
+        <w:t>5</w:t>
+      </w:r>
+      <w:r>
+        <w:rPr>
+          <w:noProof/>
+        </w:rPr>
+        <w:fldChar w:fldCharType="end"/>
+      </w:r>
+    </w:p>
+    <w:p>
+      <w:pPr>
+        <w:pStyle w:val="TOC1"/>
+        <w:tabs>
+          <w:tab w:val="left" w:pos="660"/>
+          <w:tab w:val="right" w:leader="dot" w:pos="9016"/>
+        </w:tabs>
+        <w:rPr>
+          <w:rFonts w:eastAsiaTheme="minorEastAsia"/>
+          <w:noProof/>
+          <w:lang w:eastAsia="en-ZA"/>
+        </w:rPr>
+      </w:pPr>
+      <w:r>
+        <w:rPr>
+          <w:noProof/>
+        </w:rPr>
+        <w:t>5.2</w:t>
+      </w:r>
+      <w:r>
+        <w:rPr>
+          <w:rFonts w:eastAsiaTheme="minorEastAsia"/>
+          <w:noProof/>
+          <w:lang w:eastAsia="en-ZA"/>
+        </w:rPr>
+        <w:tab/>
+      </w:r>
+      <w:r>
+        <w:rPr>
+          <w:noProof/>
+        </w:rPr>
+        <w:t>SQL Stored Procedures</w:t>
+      </w:r>
+      <w:r>
+        <w:rPr>
+          <w:noProof/>
+        </w:rPr>
+        <w:tab/>
+      </w:r>
+      <w:r>
+        <w:rPr>
+          <w:noProof/>
+        </w:rPr>
+        <w:fldChar w:fldCharType="begin"/>
+      </w:r>
+      <w:r>
+        <w:rPr>
+          <w:noProof/>
+        </w:rPr>
+        <w:instrText xml:space="preserve"> PAGEREF _Toc2931406 \h </w:instrText>
+      </w:r>
+      <w:r>
+        <w:rPr>
+          <w:noProof/>
+        </w:rPr>
+      </w:r>
+      <w:r>
+        <w:rPr>
+          <w:noProof/>
+        </w:rPr>
+        <w:fldChar w:fldCharType="separate"/>
+      </w:r>
+      <w:r>
+        <w:rPr>
+          <w:noProof/>
+        </w:rPr>
+        <w:t>5</w:t>
+      </w:r>
+      <w:r>
+        <w:rPr>
+          <w:noProof/>
+        </w:rPr>
+        <w:fldChar w:fldCharType="end"/>
+      </w:r>
+    </w:p>
+    <w:p>
+      <w:pPr>
+        <w:pStyle w:val="TOC1"/>
+        <w:tabs>
+          <w:tab w:val="left" w:pos="660"/>
+          <w:tab w:val="right" w:leader="dot" w:pos="9016"/>
+        </w:tabs>
+        <w:rPr>
+          <w:rFonts w:eastAsiaTheme="minorEastAsia"/>
+          <w:noProof/>
+          <w:lang w:eastAsia="en-ZA"/>
+        </w:rPr>
+      </w:pPr>
+      <w:r>
+        <w:rPr>
+          <w:noProof/>
+        </w:rPr>
+        <w:t>5.3</w:t>
+      </w:r>
+      <w:r>
+        <w:rPr>
+          <w:rFonts w:eastAsiaTheme="minorEastAsia"/>
+          <w:noProof/>
+          <w:lang w:eastAsia="en-ZA"/>
+        </w:rPr>
+        <w:tab/>
+      </w:r>
+      <w:r>
+        <w:rPr>
+          <w:noProof/>
+        </w:rPr>
+        <w:t>SQL Views</w:t>
+      </w:r>
+      <w:r>
+        <w:rPr>
+          <w:noProof/>
+        </w:rPr>
+        <w:tab/>
+      </w:r>
+      <w:r>
+        <w:rPr>
+          <w:noProof/>
+        </w:rPr>
+        <w:fldChar w:fldCharType="begin"/>
+      </w:r>
+      <w:r>
+        <w:rPr>
+          <w:noProof/>
+        </w:rPr>
+        <w:instrText xml:space="preserve"> PAGEREF _Toc2931407 \h </w:instrText>
+      </w:r>
+      <w:r>
+        <w:rPr>
+          <w:noProof/>
+        </w:rPr>
+      </w:r>
+      <w:r>
+        <w:rPr>
+          <w:noProof/>
+        </w:rPr>
+        <w:fldChar w:fldCharType="separate"/>
+      </w:r>
+      <w:r>
+        <w:rPr>
+          <w:noProof/>
+        </w:rPr>
+        <w:t>5</w:t>
       </w:r>
       <w:r>
         <w:rPr>
@@ -1725,7 +2366,7 @@
         <w:rPr>
           <w:rFonts w:eastAsiaTheme="minorEastAsia"/>
           <w:noProof/>
-          <w:lang w:val="af-ZA" w:eastAsia="af-ZA"/>
+          <w:lang w:eastAsia="en-ZA"/>
         </w:rPr>
       </w:pPr>
       <w:r>
@@ -1738,7 +2379,7 @@
         <w:rPr>
           <w:rFonts w:eastAsiaTheme="minorEastAsia"/>
           <w:noProof/>
-          <w:lang w:val="af-ZA" w:eastAsia="af-ZA"/>
+          <w:lang w:eastAsia="en-ZA"/>
         </w:rPr>
         <w:tab/>
       </w:r>
@@ -1746,7 +2387,7 @@
         <w:rPr>
           <w:noProof/>
         </w:rPr>
-        <w:t>Dependencies</w:t>
+        <w:t>Acceptance</w:t>
       </w:r>
       <w:r>
         <w:rPr>
@@ -1764,7 +2405,7 @@
         <w:rPr>
           <w:noProof/>
         </w:rPr>
-        <w:instrText xml:space="preserve"> PAGEREF _Toc525038512 \h </w:instrText>
+        <w:instrText xml:space="preserve"> PAGEREF _Toc2931408 \h </w:instrText>
       </w:r>
       <w:r>
         <w:rPr>
@@ -1781,607 +2422,7 @@
         <w:rPr>
           <w:noProof/>
         </w:rPr>
-        <w:t>4</w:t>
-      </w:r>
-      <w:r>
-        <w:rPr>
-          <w:noProof/>
-        </w:rPr>
-        <w:fldChar w:fldCharType="end"/>
-      </w:r>
-    </w:p>
-    <w:p>
-      <w:pPr>
-        <w:pStyle w:val="TOC1"/>
-        <w:tabs>
-          <w:tab w:val="left" w:pos="440"/>
-          <w:tab w:val="right" w:leader="dot" w:pos="9016"/>
-        </w:tabs>
-        <w:rPr>
-          <w:rFonts w:eastAsiaTheme="minorEastAsia"/>
-          <w:noProof/>
-          <w:lang w:val="af-ZA" w:eastAsia="af-ZA"/>
-        </w:rPr>
-      </w:pPr>
-      <w:r>
-        <w:rPr>
-          <w:noProof/>
-        </w:rPr>
-        <w:t>7.</w:t>
-      </w:r>
-      <w:r>
-        <w:rPr>
-          <w:rFonts w:eastAsiaTheme="minorEastAsia"/>
-          <w:noProof/>
-          <w:lang w:val="af-ZA" w:eastAsia="af-ZA"/>
-        </w:rPr>
-        <w:tab/>
-      </w:r>
-      <w:r>
-        <w:rPr>
-          <w:noProof/>
-        </w:rPr>
-        <w:t>Application design philosophy</w:t>
-      </w:r>
-      <w:r>
-        <w:rPr>
-          <w:noProof/>
-        </w:rPr>
-        <w:tab/>
-      </w:r>
-      <w:r>
-        <w:rPr>
-          <w:noProof/>
-        </w:rPr>
-        <w:fldChar w:fldCharType="begin"/>
-      </w:r>
-      <w:r>
-        <w:rPr>
-          <w:noProof/>
-        </w:rPr>
-        <w:instrText xml:space="preserve"> PAGEREF _Toc525038513 \h </w:instrText>
-      </w:r>
-      <w:r>
-        <w:rPr>
-          <w:noProof/>
-        </w:rPr>
-      </w:r>
-      <w:r>
-        <w:rPr>
-          <w:noProof/>
-        </w:rPr>
-        <w:fldChar w:fldCharType="separate"/>
-      </w:r>
-      <w:r>
-        <w:rPr>
-          <w:noProof/>
-        </w:rPr>
-        <w:t>4</w:t>
-      </w:r>
-      <w:r>
-        <w:rPr>
-          <w:noProof/>
-        </w:rPr>
-        <w:fldChar w:fldCharType="end"/>
-      </w:r>
-    </w:p>
-    <w:p>
-      <w:pPr>
-        <w:pStyle w:val="TOC1"/>
-        <w:tabs>
-          <w:tab w:val="left" w:pos="440"/>
-          <w:tab w:val="right" w:leader="dot" w:pos="9016"/>
-        </w:tabs>
-        <w:rPr>
-          <w:rFonts w:eastAsiaTheme="minorEastAsia"/>
-          <w:noProof/>
-          <w:lang w:val="af-ZA" w:eastAsia="af-ZA"/>
-        </w:rPr>
-      </w:pPr>
-      <w:r>
-        <w:rPr>
-          <w:noProof/>
-        </w:rPr>
-        <w:t>8.</w:t>
-      </w:r>
-      <w:r>
-        <w:rPr>
-          <w:rFonts w:eastAsiaTheme="minorEastAsia"/>
-          <w:noProof/>
-          <w:lang w:val="af-ZA" w:eastAsia="af-ZA"/>
-        </w:rPr>
-        <w:tab/>
-      </w:r>
-      <w:r>
-        <w:rPr>
-          <w:noProof/>
-        </w:rPr>
-        <w:t>Database design philosophy</w:t>
-      </w:r>
-      <w:r>
-        <w:rPr>
-          <w:noProof/>
-        </w:rPr>
-        <w:tab/>
-      </w:r>
-      <w:r>
-        <w:rPr>
-          <w:noProof/>
-        </w:rPr>
-        <w:fldChar w:fldCharType="begin"/>
-      </w:r>
-      <w:r>
-        <w:rPr>
-          <w:noProof/>
-        </w:rPr>
-        <w:instrText xml:space="preserve"> PAGEREF _Toc525038514 \h </w:instrText>
-      </w:r>
-      <w:r>
-        <w:rPr>
-          <w:noProof/>
-        </w:rPr>
-      </w:r>
-      <w:r>
-        <w:rPr>
-          <w:noProof/>
-        </w:rPr>
-        <w:fldChar w:fldCharType="separate"/>
-      </w:r>
-      <w:r>
-        <w:rPr>
-          <w:noProof/>
-        </w:rPr>
-        <w:t>4</w:t>
-      </w:r>
-      <w:r>
-        <w:rPr>
-          <w:noProof/>
-        </w:rPr>
-        <w:fldChar w:fldCharType="end"/>
-      </w:r>
-    </w:p>
-    <w:p>
-      <w:pPr>
-        <w:pStyle w:val="TOC1"/>
-        <w:tabs>
-          <w:tab w:val="left" w:pos="440"/>
-          <w:tab w:val="right" w:leader="dot" w:pos="9016"/>
-        </w:tabs>
-        <w:rPr>
-          <w:rFonts w:eastAsiaTheme="minorEastAsia"/>
-          <w:noProof/>
-          <w:lang w:val="af-ZA" w:eastAsia="af-ZA"/>
-        </w:rPr>
-      </w:pPr>
-      <w:r>
-        <w:rPr>
-          <w:noProof/>
-        </w:rPr>
-        <w:t>9.</w:t>
-      </w:r>
-      <w:r>
-        <w:rPr>
-          <w:rFonts w:eastAsiaTheme="minorEastAsia"/>
-          <w:noProof/>
-          <w:lang w:val="af-ZA" w:eastAsia="af-ZA"/>
-        </w:rPr>
-        <w:tab/>
-      </w:r>
-      <w:r>
-        <w:rPr>
-          <w:noProof/>
-        </w:rPr>
-        <w:t>Catalogue lookup to sales-order</w:t>
-      </w:r>
-      <w:r>
-        <w:rPr>
-          <w:noProof/>
-        </w:rPr>
-        <w:tab/>
-      </w:r>
-      <w:r>
-        <w:rPr>
-          <w:noProof/>
-        </w:rPr>
-        <w:fldChar w:fldCharType="begin"/>
-      </w:r>
-      <w:r>
-        <w:rPr>
-          <w:noProof/>
-        </w:rPr>
-        <w:instrText xml:space="preserve"> PAGEREF _Toc525038515 \h </w:instrText>
-      </w:r>
-      <w:r>
-        <w:rPr>
-          <w:noProof/>
-        </w:rPr>
-      </w:r>
-      <w:r>
-        <w:rPr>
-          <w:noProof/>
-        </w:rPr>
-        <w:fldChar w:fldCharType="separate"/>
-      </w:r>
-      <w:r>
-        <w:rPr>
-          <w:noProof/>
-        </w:rPr>
-        <w:t>4</w:t>
-      </w:r>
-      <w:r>
-        <w:rPr>
-          <w:noProof/>
-        </w:rPr>
-        <w:fldChar w:fldCharType="end"/>
-      </w:r>
-    </w:p>
-    <w:p>
-      <w:pPr>
-        <w:pStyle w:val="TOC1"/>
-        <w:tabs>
-          <w:tab w:val="left" w:pos="660"/>
-          <w:tab w:val="right" w:leader="dot" w:pos="9016"/>
-        </w:tabs>
-        <w:rPr>
-          <w:rFonts w:eastAsiaTheme="minorEastAsia"/>
-          <w:noProof/>
-          <w:lang w:val="af-ZA" w:eastAsia="af-ZA"/>
-        </w:rPr>
-      </w:pPr>
-      <w:r>
-        <w:rPr>
-          <w:noProof/>
-        </w:rPr>
-        <w:t>10.</w:t>
-      </w:r>
-      <w:r>
-        <w:rPr>
-          <w:rFonts w:eastAsiaTheme="minorEastAsia"/>
-          <w:noProof/>
-          <w:lang w:val="af-ZA" w:eastAsia="af-ZA"/>
-        </w:rPr>
-        <w:tab/>
-      </w:r>
-      <w:r>
-        <w:rPr>
-          <w:noProof/>
-        </w:rPr>
-        <w:t>Database entities and relationships</w:t>
-      </w:r>
-      <w:r>
-        <w:rPr>
-          <w:noProof/>
-        </w:rPr>
-        <w:tab/>
-      </w:r>
-      <w:r>
-        <w:rPr>
-          <w:noProof/>
-        </w:rPr>
-        <w:fldChar w:fldCharType="begin"/>
-      </w:r>
-      <w:r>
-        <w:rPr>
-          <w:noProof/>
-        </w:rPr>
-        <w:instrText xml:space="preserve"> PAGEREF _Toc525038516 \h </w:instrText>
-      </w:r>
-      <w:r>
-        <w:rPr>
-          <w:noProof/>
-        </w:rPr>
-      </w:r>
-      <w:r>
-        <w:rPr>
-          <w:noProof/>
-        </w:rPr>
-        <w:fldChar w:fldCharType="separate"/>
-      </w:r>
-      <w:r>
-        <w:rPr>
-          <w:noProof/>
-        </w:rPr>
         <w:t>6</w:t>
-      </w:r>
-      <w:r>
-        <w:rPr>
-          <w:noProof/>
-        </w:rPr>
-        <w:fldChar w:fldCharType="end"/>
-      </w:r>
-    </w:p>
-    <w:p>
-      <w:pPr>
-        <w:pStyle w:val="TOC1"/>
-        <w:tabs>
-          <w:tab w:val="left" w:pos="660"/>
-          <w:tab w:val="right" w:leader="dot" w:pos="9016"/>
-        </w:tabs>
-        <w:rPr>
-          <w:rFonts w:eastAsiaTheme="minorEastAsia"/>
-          <w:noProof/>
-          <w:lang w:val="af-ZA" w:eastAsia="af-ZA"/>
-        </w:rPr>
-      </w:pPr>
-      <w:r>
-        <w:rPr>
-          <w:noProof/>
-        </w:rPr>
-        <w:t>11.</w:t>
-      </w:r>
-      <w:r>
-        <w:rPr>
-          <w:rFonts w:eastAsiaTheme="minorEastAsia"/>
-          <w:noProof/>
-          <w:lang w:val="af-ZA" w:eastAsia="af-ZA"/>
-        </w:rPr>
-        <w:tab/>
-      </w:r>
-      <w:r>
-        <w:rPr>
-          <w:noProof/>
-        </w:rPr>
-        <w:t>Programs</w:t>
-      </w:r>
-      <w:r>
-        <w:rPr>
-          <w:noProof/>
-        </w:rPr>
-        <w:tab/>
-      </w:r>
-      <w:r>
-        <w:rPr>
-          <w:noProof/>
-        </w:rPr>
-        <w:fldChar w:fldCharType="begin"/>
-      </w:r>
-      <w:r>
-        <w:rPr>
-          <w:noProof/>
-        </w:rPr>
-        <w:instrText xml:space="preserve"> PAGEREF _Toc525038517 \h </w:instrText>
-      </w:r>
-      <w:r>
-        <w:rPr>
-          <w:noProof/>
-        </w:rPr>
-      </w:r>
-      <w:r>
-        <w:rPr>
-          <w:noProof/>
-        </w:rPr>
-        <w:fldChar w:fldCharType="separate"/>
-      </w:r>
-      <w:r>
-        <w:rPr>
-          <w:noProof/>
-        </w:rPr>
-        <w:t>8</w:t>
-      </w:r>
-      <w:r>
-        <w:rPr>
-          <w:noProof/>
-        </w:rPr>
-        <w:fldChar w:fldCharType="end"/>
-      </w:r>
-    </w:p>
-    <w:p>
-      <w:pPr>
-        <w:pStyle w:val="TOC1"/>
-        <w:tabs>
-          <w:tab w:val="left" w:pos="660"/>
-          <w:tab w:val="right" w:leader="dot" w:pos="9016"/>
-        </w:tabs>
-        <w:rPr>
-          <w:rFonts w:eastAsiaTheme="minorEastAsia"/>
-          <w:noProof/>
-          <w:lang w:val="af-ZA" w:eastAsia="af-ZA"/>
-        </w:rPr>
-      </w:pPr>
-      <w:r>
-        <w:rPr>
-          <w:noProof/>
-        </w:rPr>
-        <w:t>11.1</w:t>
-      </w:r>
-      <w:r>
-        <w:rPr>
-          <w:rFonts w:eastAsiaTheme="minorEastAsia"/>
-          <w:noProof/>
-          <w:lang w:val="af-ZA" w:eastAsia="af-ZA"/>
-        </w:rPr>
-        <w:tab/>
-      </w:r>
-      <w:r>
-        <w:rPr>
-          <w:noProof/>
-        </w:rPr>
-        <w:t>MS Windows Executables</w:t>
-      </w:r>
-      <w:r>
-        <w:rPr>
-          <w:noProof/>
-        </w:rPr>
-        <w:tab/>
-      </w:r>
-      <w:r>
-        <w:rPr>
-          <w:noProof/>
-        </w:rPr>
-        <w:fldChar w:fldCharType="begin"/>
-      </w:r>
-      <w:r>
-        <w:rPr>
-          <w:noProof/>
-        </w:rPr>
-        <w:instrText xml:space="preserve"> PAGEREF _Toc525038518 \h </w:instrText>
-      </w:r>
-      <w:r>
-        <w:rPr>
-          <w:noProof/>
-        </w:rPr>
-      </w:r>
-      <w:r>
-        <w:rPr>
-          <w:noProof/>
-        </w:rPr>
-        <w:fldChar w:fldCharType="separate"/>
-      </w:r>
-      <w:r>
-        <w:rPr>
-          <w:noProof/>
-        </w:rPr>
-        <w:t>8</w:t>
-      </w:r>
-      <w:r>
-        <w:rPr>
-          <w:noProof/>
-        </w:rPr>
-        <w:fldChar w:fldCharType="end"/>
-      </w:r>
-    </w:p>
-    <w:p>
-      <w:pPr>
-        <w:pStyle w:val="TOC1"/>
-        <w:tabs>
-          <w:tab w:val="left" w:pos="660"/>
-          <w:tab w:val="right" w:leader="dot" w:pos="9016"/>
-        </w:tabs>
-        <w:rPr>
-          <w:rFonts w:eastAsiaTheme="minorEastAsia"/>
-          <w:noProof/>
-          <w:lang w:val="af-ZA" w:eastAsia="af-ZA"/>
-        </w:rPr>
-      </w:pPr>
-      <w:r>
-        <w:rPr>
-          <w:noProof/>
-        </w:rPr>
-        <w:t>11.2</w:t>
-      </w:r>
-      <w:r>
-        <w:rPr>
-          <w:rFonts w:eastAsiaTheme="minorEastAsia"/>
-          <w:noProof/>
-          <w:lang w:val="af-ZA" w:eastAsia="af-ZA"/>
-        </w:rPr>
-        <w:tab/>
-      </w:r>
-      <w:r>
-        <w:rPr>
-          <w:noProof/>
-        </w:rPr>
-        <w:t>SQL Stored Procedures</w:t>
-      </w:r>
-      <w:r>
-        <w:rPr>
-          <w:noProof/>
-        </w:rPr>
-        <w:tab/>
-      </w:r>
-      <w:r>
-        <w:rPr>
-          <w:noProof/>
-        </w:rPr>
-        <w:fldChar w:fldCharType="begin"/>
-      </w:r>
-      <w:r>
-        <w:rPr>
-          <w:noProof/>
-        </w:rPr>
-        <w:instrText xml:space="preserve"> PAGEREF _Toc525038519 \h </w:instrText>
-      </w:r>
-      <w:r>
-        <w:rPr>
-          <w:noProof/>
-        </w:rPr>
-      </w:r>
-      <w:r>
-        <w:rPr>
-          <w:noProof/>
-        </w:rPr>
-        <w:fldChar w:fldCharType="separate"/>
-      </w:r>
-      <w:r>
-        <w:rPr>
-          <w:noProof/>
-        </w:rPr>
-        <w:t>8</w:t>
-      </w:r>
-      <w:r>
-        <w:rPr>
-          <w:noProof/>
-        </w:rPr>
-        <w:fldChar w:fldCharType="end"/>
-      </w:r>
-    </w:p>
-    <w:p>
-      <w:pPr>
-        <w:pStyle w:val="TOC1"/>
-        <w:tabs>
-          <w:tab w:val="left" w:pos="660"/>
-          <w:tab w:val="right" w:leader="dot" w:pos="9016"/>
-        </w:tabs>
-        <w:rPr>
-          <w:rFonts w:eastAsiaTheme="minorEastAsia"/>
-          <w:noProof/>
-          <w:lang w:val="af-ZA" w:eastAsia="af-ZA"/>
-        </w:rPr>
-      </w:pPr>
-      <w:r>
-        <w:rPr>
-          <w:noProof/>
-        </w:rPr>
-        <w:t>12.</w:t>
-      </w:r>
-      <w:r>
-        <w:rPr>
-          <w:rFonts w:eastAsiaTheme="minorEastAsia"/>
-          <w:noProof/>
-          <w:lang w:val="af-ZA" w:eastAsia="af-ZA"/>
-        </w:rPr>
-        <w:tab/>
-      </w:r>
-      <w:r>
-        <w:rPr>
-          <w:noProof/>
-        </w:rPr>
-        <w:t>Acceptance</w:t>
-      </w:r>
-      <w:r>
-        <w:rPr>
-          <w:noProof/>
-        </w:rPr>
-        <w:tab/>
-      </w:r>
-      <w:r>
-        <w:rPr>
-          <w:noProof/>
-        </w:rPr>
-        <w:fldChar w:fldCharType="begin"/>
-      </w:r>
-      <w:r>
-        <w:rPr>
-          <w:noProof/>
-        </w:rPr>
-        <w:instrText xml:space="preserve"> PAGEREF _Toc525038520 \h </w:instrText>
-      </w:r>
-      <w:r>
-        <w:rPr>
-          <w:noProof/>
-        </w:rPr>
-      </w:r>
-      <w:r>
-        <w:rPr>
-          <w:noProof/>
-        </w:rPr>
-        <w:fldChar w:fldCharType="separate"/>
-      </w:r>
-      <w:r>
-        <w:rPr>
-          <w:noProof/>
-        </w:rPr>
-        <w:t>10</w:t>
       </w:r>
       <w:r>
         <w:rPr>
@@ -2412,12 +2453,12 @@
       <w:pPr>
         <w:pStyle w:val="Heading1"/>
       </w:pPr>
-      <w:bookmarkStart w:id="0" w:name="_Toc525038506"/>
+      <w:bookmarkStart w:id="2" w:name="_Toc2931399"/>
       <w:r>
         <w:lastRenderedPageBreak/>
         <w:t>Document approval and distribution list</w:t>
       </w:r>
-      <w:bookmarkEnd w:id="0"/>
+      <w:bookmarkEnd w:id="2"/>
     </w:p>
     <w:p/>
     <w:p>
@@ -2845,12 +2886,12 @@
           <w:numId w:val="16"/>
         </w:numPr>
       </w:pPr>
-      <w:bookmarkStart w:id="1" w:name="_Toc525038507"/>
+      <w:bookmarkStart w:id="3" w:name="_Toc2931400"/>
       <w:r>
         <w:lastRenderedPageBreak/>
         <w:t>Introduction</w:t>
       </w:r>
-      <w:bookmarkEnd w:id="1"/>
+      <w:bookmarkEnd w:id="3"/>
     </w:p>
     <w:p>
       <w:pPr>
@@ -2870,7 +2911,6 @@
           <w:shd w:val="clear" w:color="auto" w:fill="FFFFFF"/>
         </w:rPr>
       </w:pPr>
-      <w:bookmarkStart w:id="2" w:name="_Toc525038508"/>
       <w:r>
         <w:rPr>
           <w:rFonts w:ascii="Helvetica" w:hAnsi="Helvetica"/>
@@ -2962,10 +3002,11 @@
           <w:numId w:val="16"/>
         </w:numPr>
       </w:pPr>
+      <w:bookmarkStart w:id="4" w:name="_Toc2931401"/>
       <w:r>
         <w:t>Audience</w:t>
       </w:r>
-      <w:bookmarkEnd w:id="2"/>
+      <w:bookmarkEnd w:id="4"/>
     </w:p>
     <w:p>
       <w:pPr>
@@ -3005,11 +3046,11 @@
           <w:numId w:val="16"/>
         </w:numPr>
       </w:pPr>
-      <w:bookmarkStart w:id="3" w:name="_Toc525038509"/>
+      <w:bookmarkStart w:id="5" w:name="_Toc2931402"/>
       <w:r>
         <w:t>Objectives</w:t>
       </w:r>
-      <w:bookmarkEnd w:id="3"/>
+      <w:bookmarkEnd w:id="5"/>
     </w:p>
     <w:p>
       <w:pPr>
@@ -3032,15 +3073,7 @@
         <w:jc w:val="both"/>
       </w:pPr>
       <w:r>
-        <w:t xml:space="preserve">When making up indent orders, various factors need to be considered, such as current stock on hand, price of indent goods, currency fluctuations, taxation that add to actual cost, local supplier pricing/availability and </w:t>
-      </w:r>
-      <w:proofErr w:type="gramStart"/>
-      <w:r>
-        <w:t>a number of</w:t>
-      </w:r>
-      <w:proofErr w:type="gramEnd"/>
-      <w:r>
-        <w:t xml:space="preserve"> other elements.</w:t>
+        <w:t>When making up indent orders, various factors need to be considered, such as current stock on hand, price of indent goods, currency fluctuations, taxation that add to actual cost, local supplier pricing/availability and a number of other elements.</w:t>
       </w:r>
     </w:p>
     <w:p>
@@ -3061,15 +3094,7 @@
         <w:t xml:space="preserve">Often government official require detail from Engineparts </w:t>
       </w:r>
       <w:r>
-        <w:t xml:space="preserve">to audit the tariff headings used by Engineparts in lieu of payable tax. There tariff heading </w:t>
-      </w:r>
-      <w:proofErr w:type="gramStart"/>
-      <w:r>
-        <w:t>are</w:t>
-      </w:r>
-      <w:proofErr w:type="gramEnd"/>
-      <w:r>
-        <w:t xml:space="preserve"> derived for formal documentation and captured against the master stock items.</w:t>
+        <w:t>to audit the tariff headings used by Engineparts in lieu of payable tax. There tariff heading are derived for formal documentation and captured against the master stock items.</w:t>
       </w:r>
     </w:p>
     <w:p>
@@ -3089,8 +3114,6 @@
       <w:r>
         <w:t>To track progress, ePart permits the capturing of shipment progress as information becomes available as to when goods will become available to receive at receiving. Using these dates of anticipated arrival, the purchasing team is able to purchase for local suppliers if required or cancel orders on local suppliers, depending on ETA over time.</w:t>
       </w:r>
-      <w:bookmarkStart w:id="4" w:name="_GoBack"/>
-      <w:bookmarkEnd w:id="4"/>
     </w:p>
     <w:p>
       <w:pPr>
@@ -3100,18 +3123,79 @@
           <w:numId w:val="16"/>
         </w:numPr>
       </w:pPr>
-      <w:bookmarkStart w:id="5" w:name="_Toc525038516"/>
-      <w:r>
+      <w:bookmarkStart w:id="6" w:name="_Toc2931403"/>
+      <w:r>
+        <w:rPr>
+          <w:noProof/>
+        </w:rPr>
         <w:lastRenderedPageBreak/>
+        <w:drawing>
+          <wp:anchor distT="0" distB="0" distL="114300" distR="114300" simplePos="0" relativeHeight="251658240" behindDoc="0" locked="0" layoutInCell="1" allowOverlap="1" wp14:anchorId="6F81E00F" wp14:editId="6C7425B7">
+            <wp:simplePos x="0" y="0"/>
+            <wp:positionH relativeFrom="margin">
+              <wp:align>right</wp:align>
+            </wp:positionH>
+            <wp:positionV relativeFrom="paragraph">
+              <wp:posOffset>419100</wp:posOffset>
+            </wp:positionV>
+            <wp:extent cx="5731510" cy="7060565"/>
+            <wp:effectExtent l="0" t="0" r="2540" b="6985"/>
+            <wp:wrapSquare wrapText="bothSides"/>
+            <wp:docPr id="2" name="Picture 2"/>
+            <wp:cNvGraphicFramePr>
+              <a:graphicFrameLocks xmlns:a="http://schemas.openxmlformats.org/drawingml/2006/main" noChangeAspect="1"/>
+            </wp:cNvGraphicFramePr>
+            <a:graphic xmlns:a="http://schemas.openxmlformats.org/drawingml/2006/main">
+              <a:graphicData uri="http://schemas.openxmlformats.org/drawingml/2006/picture">
+                <pic:pic xmlns:pic="http://schemas.openxmlformats.org/drawingml/2006/picture">
+                  <pic:nvPicPr>
+                    <pic:cNvPr id="1" name=""/>
+                    <pic:cNvPicPr/>
+                  </pic:nvPicPr>
+                  <pic:blipFill>
+                    <a:blip r:embed="rId10">
+                      <a:extLst>
+                        <a:ext uri="{28A0092B-C50C-407E-A947-70E740481C1C}">
+                          <a14:useLocalDpi xmlns:a14="http://schemas.microsoft.com/office/drawing/2010/main" val="0"/>
+                        </a:ext>
+                      </a:extLst>
+                    </a:blip>
+                    <a:stretch>
+                      <a:fillRect/>
+                    </a:stretch>
+                  </pic:blipFill>
+                  <pic:spPr>
+                    <a:xfrm>
+                      <a:off x="0" y="0"/>
+                      <a:ext cx="5731510" cy="7060565"/>
+                    </a:xfrm>
+                    <a:prstGeom prst="rect">
+                      <a:avLst/>
+                    </a:prstGeom>
+                  </pic:spPr>
+                </pic:pic>
+              </a:graphicData>
+            </a:graphic>
+          </wp:anchor>
+        </w:drawing>
+      </w:r>
+      <w:r>
         <w:t>Database entities and relationships</w:t>
       </w:r>
-      <w:bookmarkEnd w:id="5"/>
+      <w:bookmarkEnd w:id="6"/>
     </w:p>
     <w:p>
       <w:pPr>
-        <w:pStyle w:val="Heading1"/>
-        <w:ind w:left="567"/>
-      </w:pPr>
+        <w:rPr>
+          <w:rFonts w:asciiTheme="majorHAnsi" w:eastAsiaTheme="majorEastAsia" w:hAnsiTheme="majorHAnsi" w:cstheme="majorBidi"/>
+          <w:color w:val="2F5496" w:themeColor="accent1" w:themeShade="BF"/>
+          <w:sz w:val="32"/>
+          <w:szCs w:val="32"/>
+        </w:rPr>
+      </w:pPr>
+      <w:r>
+        <w:br w:type="page"/>
+      </w:r>
     </w:p>
     <w:p>
       <w:pPr>
@@ -3121,11 +3205,12 @@
           <w:numId w:val="16"/>
         </w:numPr>
       </w:pPr>
-      <w:bookmarkStart w:id="6" w:name="_Toc525038517"/>
-      <w:r>
+      <w:bookmarkStart w:id="7" w:name="_Toc2931404"/>
+      <w:r>
+        <w:lastRenderedPageBreak/>
         <w:t>Programs</w:t>
       </w:r>
-      <w:bookmarkEnd w:id="6"/>
+      <w:bookmarkEnd w:id="7"/>
     </w:p>
     <w:p>
       <w:pPr>
@@ -3136,22 +3221,22 @@
         </w:numPr>
         <w:ind w:left="1276" w:hanging="709"/>
       </w:pPr>
-      <w:bookmarkStart w:id="7" w:name="_Toc525038518"/>
+      <w:bookmarkStart w:id="8" w:name="_Toc2931405"/>
       <w:r>
         <w:t>MS Windows Executables</w:t>
       </w:r>
-      <w:bookmarkEnd w:id="7"/>
+      <w:bookmarkEnd w:id="8"/>
     </w:p>
     <w:tbl>
       <w:tblPr>
         <w:tblStyle w:val="TableGrid"/>
-        <w:tblW w:w="0" w:type="auto"/>
+        <w:tblW w:w="8221" w:type="dxa"/>
         <w:tblInd w:w="846" w:type="dxa"/>
         <w:tblLook w:val="04A0" w:firstRow="1" w:lastRow="0" w:firstColumn="1" w:lastColumn="0" w:noHBand="0" w:noVBand="1"/>
       </w:tblPr>
       <w:tblGrid>
         <w:gridCol w:w="2126"/>
-        <w:gridCol w:w="5437"/>
+        <w:gridCol w:w="6095"/>
       </w:tblGrid>
       <w:tr>
         <w:tc>
@@ -3176,7 +3261,7 @@
         </w:tc>
         <w:tc>
           <w:tcPr>
-            <w:tcW w:w="5437" w:type="dxa"/>
+            <w:tcW w:w="6095" w:type="dxa"/>
             <w:vAlign w:val="center"/>
           </w:tcPr>
           <w:p>
@@ -3201,14 +3286,22 @@
             <w:tcW w:w="2126" w:type="dxa"/>
             <w:vAlign w:val="center"/>
           </w:tcPr>
-          <w:p/>
+          <w:p>
+            <w:r>
+              <w:t>recShipping.exe</w:t>
+            </w:r>
+          </w:p>
         </w:tc>
         <w:tc>
           <w:tcPr>
-            <w:tcW w:w="5437" w:type="dxa"/>
+            <w:tcW w:w="6095" w:type="dxa"/>
             <w:vAlign w:val="center"/>
           </w:tcPr>
-          <w:p/>
+          <w:p>
+            <w:r>
+              <w:t>The whole shipment tracking process is run from here.</w:t>
+            </w:r>
+          </w:p>
         </w:tc>
       </w:tr>
     </w:tbl>
@@ -3222,30 +3315,30 @@
         </w:numPr>
         <w:ind w:left="1276" w:hanging="709"/>
       </w:pPr>
-      <w:bookmarkStart w:id="8" w:name="_Toc525038519"/>
+      <w:bookmarkStart w:id="9" w:name="_Toc2931406"/>
       <w:r>
         <w:t>SQL Stored Procedure</w:t>
       </w:r>
       <w:r>
         <w:t>s</w:t>
       </w:r>
-      <w:bookmarkEnd w:id="8"/>
+      <w:bookmarkEnd w:id="9"/>
     </w:p>
     <w:tbl>
       <w:tblPr>
         <w:tblStyle w:val="TableGrid"/>
-        <w:tblW w:w="0" w:type="auto"/>
+        <w:tblW w:w="8221" w:type="dxa"/>
         <w:tblInd w:w="846" w:type="dxa"/>
         <w:tblLook w:val="04A0" w:firstRow="1" w:lastRow="0" w:firstColumn="1" w:lastColumn="0" w:noHBand="0" w:noVBand="1"/>
       </w:tblPr>
       <w:tblGrid>
-        <w:gridCol w:w="4176"/>
-        <w:gridCol w:w="3994"/>
+        <w:gridCol w:w="2080"/>
+        <w:gridCol w:w="6141"/>
       </w:tblGrid>
       <w:tr>
         <w:tc>
           <w:tcPr>
-            <w:tcW w:w="4176" w:type="dxa"/>
+            <w:tcW w:w="2045" w:type="dxa"/>
             <w:vAlign w:val="center"/>
           </w:tcPr>
           <w:p>
@@ -3265,7 +3358,7 @@
         </w:tc>
         <w:tc>
           <w:tcPr>
-            <w:tcW w:w="3994" w:type="dxa"/>
+            <w:tcW w:w="6176" w:type="dxa"/>
             <w:vAlign w:val="center"/>
           </w:tcPr>
           <w:p>
@@ -3287,353 +3380,327 @@
       <w:tr>
         <w:tc>
           <w:tcPr>
-            <w:tcW w:w="4176" w:type="dxa"/>
+            <w:tcW w:w="2045" w:type="dxa"/>
             <w:vAlign w:val="center"/>
           </w:tcPr>
-          <w:p/>
+          <w:p>
+            <w:proofErr w:type="spellStart"/>
+            <w:r>
+              <w:t>recShipDelete</w:t>
+            </w:r>
+            <w:proofErr w:type="spellEnd"/>
+          </w:p>
         </w:tc>
         <w:tc>
           <w:tcPr>
-            <w:tcW w:w="3994" w:type="dxa"/>
+            <w:tcW w:w="6176" w:type="dxa"/>
             <w:vAlign w:val="center"/>
           </w:tcPr>
-          <w:p/>
+          <w:p>
+            <w:r>
+              <w:t>Deletes an entire shipping document.</w:t>
+            </w:r>
+          </w:p>
         </w:tc>
       </w:tr>
       <w:tr>
         <w:tc>
           <w:tcPr>
-            <w:tcW w:w="4176" w:type="dxa"/>
+            <w:tcW w:w="2045" w:type="dxa"/>
             <w:vAlign w:val="center"/>
           </w:tcPr>
-          <w:p/>
+          <w:p>
+            <w:proofErr w:type="spellStart"/>
+            <w:r>
+              <w:t>recShipQtyValidate</w:t>
+            </w:r>
+            <w:proofErr w:type="spellEnd"/>
+          </w:p>
         </w:tc>
         <w:tc>
           <w:tcPr>
-            <w:tcW w:w="3994" w:type="dxa"/>
+            <w:tcW w:w="6176" w:type="dxa"/>
             <w:vAlign w:val="center"/>
           </w:tcPr>
-          <w:p/>
+          <w:p>
+            <w:r>
+              <w:t>Checks that the quantity is between the containers’ quantity and the unshipped quantity.</w:t>
+            </w:r>
+          </w:p>
         </w:tc>
       </w:tr>
       <w:tr>
         <w:tc>
           <w:tcPr>
-            <w:tcW w:w="4176" w:type="dxa"/>
+            <w:tcW w:w="2045" w:type="dxa"/>
             <w:vAlign w:val="center"/>
           </w:tcPr>
-          <w:p/>
+          <w:p>
+            <w:proofErr w:type="spellStart"/>
+            <w:r>
+              <w:t>recShipRefresh</w:t>
+            </w:r>
+            <w:proofErr w:type="spellEnd"/>
+          </w:p>
         </w:tc>
         <w:tc>
           <w:tcPr>
-            <w:tcW w:w="3994" w:type="dxa"/>
+            <w:tcW w:w="6176" w:type="dxa"/>
             <w:vAlign w:val="center"/>
           </w:tcPr>
-          <w:p/>
+          <w:p>
+            <w:r>
+              <w:t>Updates a pending shipping document to match the associated purchase order.</w:t>
+            </w:r>
+          </w:p>
         </w:tc>
       </w:tr>
       <w:tr>
         <w:tc>
           <w:tcPr>
-            <w:tcW w:w="4176" w:type="dxa"/>
+            <w:tcW w:w="2045" w:type="dxa"/>
             <w:vAlign w:val="center"/>
           </w:tcPr>
-          <w:p/>
+          <w:p>
+            <w:proofErr w:type="spellStart"/>
+            <w:r>
+              <w:t>recShipTotals</w:t>
+            </w:r>
+            <w:proofErr w:type="spellEnd"/>
+          </w:p>
         </w:tc>
         <w:tc>
           <w:tcPr>
-            <w:tcW w:w="3994" w:type="dxa"/>
+            <w:tcW w:w="6176" w:type="dxa"/>
             <w:vAlign w:val="center"/>
           </w:tcPr>
-          <w:p/>
+          <w:p>
+            <w:r>
+              <w:t>Calculate all the various totals for a shipment:</w:t>
+            </w:r>
+          </w:p>
+          <w:p>
+            <w:r>
+              <w:t xml:space="preserve">    Number of Orders</w:t>
+            </w:r>
+          </w:p>
+          <w:p>
+            <w:r>
+              <w:t xml:space="preserve">    Number of Lines</w:t>
+            </w:r>
+          </w:p>
+          <w:p>
+            <w:r>
+              <w:t xml:space="preserve">    Number of Valid Lines</w:t>
+            </w:r>
+          </w:p>
+          <w:p>
+            <w:r>
+              <w:t xml:space="preserve">    Total Quantity</w:t>
+            </w:r>
+          </w:p>
+          <w:p>
+            <w:r>
+              <w:t xml:space="preserve">    Total Cost</w:t>
+            </w:r>
+          </w:p>
+          <w:p>
+            <w:r>
+              <w:t xml:space="preserve">    Cost of Valid Lines</w:t>
+            </w:r>
+          </w:p>
+          <w:p>
+            <w:r>
+              <w:t xml:space="preserve">    Expected Total Cost</w:t>
+            </w:r>
+          </w:p>
         </w:tc>
       </w:tr>
       <w:tr>
         <w:tc>
           <w:tcPr>
-            <w:tcW w:w="4176" w:type="dxa"/>
+            <w:tcW w:w="2045" w:type="dxa"/>
             <w:vAlign w:val="center"/>
           </w:tcPr>
-          <w:p/>
+          <w:p>
+            <w:proofErr w:type="spellStart"/>
+            <w:r>
+              <w:t>recShipPost</w:t>
+            </w:r>
+            <w:proofErr w:type="spellEnd"/>
+          </w:p>
         </w:tc>
         <w:tc>
           <w:tcPr>
-            <w:tcW w:w="3994" w:type="dxa"/>
+            <w:tcW w:w="6176" w:type="dxa"/>
             <w:vAlign w:val="center"/>
           </w:tcPr>
-          <w:p/>
+          <w:p>
+            <w:r>
+              <w:t>Creates GRVs for a shipment being received.  One GRV per container, and one GRV for all non-container items.</w:t>
+            </w:r>
+          </w:p>
         </w:tc>
       </w:tr>
       <w:tr>
         <w:tc>
           <w:tcPr>
-            <w:tcW w:w="4176" w:type="dxa"/>
+            <w:tcW w:w="2045" w:type="dxa"/>
             <w:vAlign w:val="center"/>
           </w:tcPr>
-          <w:p/>
+          <w:p>
+            <w:proofErr w:type="spellStart"/>
+            <w:r>
+              <w:t>recShipRecall</w:t>
+            </w:r>
+            <w:proofErr w:type="spellEnd"/>
+          </w:p>
         </w:tc>
         <w:tc>
           <w:tcPr>
-            <w:tcW w:w="3994" w:type="dxa"/>
+            <w:tcW w:w="6176" w:type="dxa"/>
             <w:vAlign w:val="center"/>
           </w:tcPr>
-          <w:p/>
+          <w:p>
+            <w:r>
+              <w:t>Reverses the posting of the shipment</w:t>
+            </w:r>
+            <w:r>
+              <w:t>, if it was posted in error.</w:t>
+            </w:r>
+          </w:p>
         </w:tc>
       </w:tr>
       <w:tr>
         <w:tc>
           <w:tcPr>
-            <w:tcW w:w="4176" w:type="dxa"/>
+            <w:tcW w:w="2045" w:type="dxa"/>
             <w:vAlign w:val="center"/>
           </w:tcPr>
-          <w:p/>
+          <w:p>
+            <w:proofErr w:type="spellStart"/>
+            <w:r>
+              <w:t>rec</w:t>
+            </w:r>
+            <w:r>
+              <w:t>Ship</w:t>
+            </w:r>
+            <w:r>
+              <w:t>ContainerQty</w:t>
+            </w:r>
+            <w:proofErr w:type="spellEnd"/>
+          </w:p>
         </w:tc>
         <w:tc>
           <w:tcPr>
-            <w:tcW w:w="3994" w:type="dxa"/>
+            <w:tcW w:w="6176" w:type="dxa"/>
             <w:vAlign w:val="center"/>
           </w:tcPr>
-          <w:p/>
+          <w:p>
+            <w:r>
+              <w:t>Validates the quantity when capturing a new container.</w:t>
+            </w:r>
+          </w:p>
+        </w:tc>
+      </w:tr>
+    </w:tbl>
+    <w:p>
+      <w:pPr>
+        <w:pStyle w:val="Heading1"/>
+        <w:numPr>
+          <w:ilvl w:val="1"/>
+          <w:numId w:val="16"/>
+        </w:numPr>
+      </w:pPr>
+      <w:bookmarkStart w:id="10" w:name="_Toc2931407"/>
+      <w:r>
+        <w:t xml:space="preserve">SQL </w:t>
+      </w:r>
+      <w:r>
+        <w:t>Views</w:t>
+      </w:r>
+      <w:bookmarkEnd w:id="10"/>
+    </w:p>
+    <w:tbl>
+      <w:tblPr>
+        <w:tblStyle w:val="TableGrid"/>
+        <w:tblW w:w="8221" w:type="dxa"/>
+        <w:tblInd w:w="846" w:type="dxa"/>
+        <w:tblLook w:val="04A0" w:firstRow="1" w:lastRow="0" w:firstColumn="1" w:lastColumn="0" w:noHBand="0" w:noVBand="1"/>
+      </w:tblPr>
+      <w:tblGrid>
+        <w:gridCol w:w="2045"/>
+        <w:gridCol w:w="6176"/>
+      </w:tblGrid>
+      <w:tr>
+        <w:tc>
+          <w:tcPr>
+            <w:tcW w:w="2045" w:type="dxa"/>
+            <w:vAlign w:val="center"/>
+          </w:tcPr>
+          <w:p>
+            <w:pPr>
+              <w:jc w:val="center"/>
+              <w:rPr>
+                <w:b/>
+              </w:rPr>
+            </w:pPr>
+            <w:r>
+              <w:rPr>
+                <w:b/>
+              </w:rPr>
+              <w:t>Name</w:t>
+            </w:r>
+          </w:p>
+        </w:tc>
+        <w:tc>
+          <w:tcPr>
+            <w:tcW w:w="6176" w:type="dxa"/>
+            <w:vAlign w:val="center"/>
+          </w:tcPr>
+          <w:p>
+            <w:pPr>
+              <w:jc w:val="center"/>
+              <w:rPr>
+                <w:b/>
+              </w:rPr>
+            </w:pPr>
+            <w:r>
+              <w:rPr>
+                <w:b/>
+              </w:rPr>
+              <w:t>Description</w:t>
+            </w:r>
+          </w:p>
         </w:tc>
       </w:tr>
       <w:tr>
         <w:tc>
           <w:tcPr>
-            <w:tcW w:w="4176" w:type="dxa"/>
+            <w:tcW w:w="2045" w:type="dxa"/>
             <w:vAlign w:val="center"/>
           </w:tcPr>
-          <w:p/>
+          <w:p>
+            <w:proofErr w:type="spellStart"/>
+            <w:r>
+              <w:t>recShipD</w:t>
+            </w:r>
+            <w:r>
+              <w:t>etView</w:t>
+            </w:r>
+            <w:proofErr w:type="spellEnd"/>
+          </w:p>
         </w:tc>
         <w:tc>
           <w:tcPr>
-            <w:tcW w:w="3994" w:type="dxa"/>
+            <w:tcW w:w="6176" w:type="dxa"/>
             <w:vAlign w:val="center"/>
           </w:tcPr>
-          <w:p/>
-        </w:tc>
-      </w:tr>
-      <w:tr>
-        <w:tc>
-          <w:tcPr>
-            <w:tcW w:w="4176" w:type="dxa"/>
-            <w:vAlign w:val="center"/>
-          </w:tcPr>
-          <w:p/>
-        </w:tc>
-        <w:tc>
-          <w:tcPr>
-            <w:tcW w:w="3994" w:type="dxa"/>
-            <w:vAlign w:val="center"/>
-          </w:tcPr>
-          <w:p/>
-        </w:tc>
-      </w:tr>
-      <w:tr>
-        <w:tc>
-          <w:tcPr>
-            <w:tcW w:w="4176" w:type="dxa"/>
-            <w:vAlign w:val="center"/>
-          </w:tcPr>
-          <w:p/>
-        </w:tc>
-        <w:tc>
-          <w:tcPr>
-            <w:tcW w:w="3994" w:type="dxa"/>
-            <w:vAlign w:val="center"/>
-          </w:tcPr>
-          <w:p/>
-        </w:tc>
-      </w:tr>
-      <w:tr>
-        <w:tc>
-          <w:tcPr>
-            <w:tcW w:w="4176" w:type="dxa"/>
-            <w:vAlign w:val="center"/>
-          </w:tcPr>
-          <w:p/>
-        </w:tc>
-        <w:tc>
-          <w:tcPr>
-            <w:tcW w:w="3994" w:type="dxa"/>
-            <w:vAlign w:val="center"/>
-          </w:tcPr>
-          <w:p/>
-        </w:tc>
-      </w:tr>
-      <w:tr>
-        <w:tc>
-          <w:tcPr>
-            <w:tcW w:w="4176" w:type="dxa"/>
-            <w:vAlign w:val="center"/>
-          </w:tcPr>
-          <w:p/>
-        </w:tc>
-        <w:tc>
-          <w:tcPr>
-            <w:tcW w:w="3994" w:type="dxa"/>
-            <w:vAlign w:val="center"/>
-          </w:tcPr>
-          <w:p/>
-        </w:tc>
-      </w:tr>
-      <w:tr>
-        <w:tc>
-          <w:tcPr>
-            <w:tcW w:w="4176" w:type="dxa"/>
-            <w:vAlign w:val="center"/>
-          </w:tcPr>
-          <w:p/>
-        </w:tc>
-        <w:tc>
-          <w:tcPr>
-            <w:tcW w:w="3994" w:type="dxa"/>
-            <w:vAlign w:val="center"/>
-          </w:tcPr>
-          <w:p/>
-        </w:tc>
-      </w:tr>
-      <w:tr>
-        <w:tc>
-          <w:tcPr>
-            <w:tcW w:w="4176" w:type="dxa"/>
-            <w:vAlign w:val="center"/>
-          </w:tcPr>
-          <w:p/>
-        </w:tc>
-        <w:tc>
-          <w:tcPr>
-            <w:tcW w:w="3994" w:type="dxa"/>
-            <w:vAlign w:val="center"/>
-          </w:tcPr>
-          <w:p/>
-        </w:tc>
-      </w:tr>
-      <w:tr>
-        <w:tc>
-          <w:tcPr>
-            <w:tcW w:w="4176" w:type="dxa"/>
-            <w:vAlign w:val="center"/>
-          </w:tcPr>
-          <w:p/>
-        </w:tc>
-        <w:tc>
-          <w:tcPr>
-            <w:tcW w:w="3994" w:type="dxa"/>
-            <w:vAlign w:val="center"/>
-          </w:tcPr>
-          <w:p/>
-        </w:tc>
-      </w:tr>
-      <w:tr>
-        <w:tc>
-          <w:tcPr>
-            <w:tcW w:w="4176" w:type="dxa"/>
-            <w:vAlign w:val="center"/>
-          </w:tcPr>
-          <w:p/>
-        </w:tc>
-        <w:tc>
-          <w:tcPr>
-            <w:tcW w:w="3994" w:type="dxa"/>
-            <w:vAlign w:val="center"/>
-          </w:tcPr>
-          <w:p/>
-        </w:tc>
-      </w:tr>
-      <w:tr>
-        <w:tc>
-          <w:tcPr>
-            <w:tcW w:w="4176" w:type="dxa"/>
-            <w:vAlign w:val="center"/>
-          </w:tcPr>
-          <w:p/>
-        </w:tc>
-        <w:tc>
-          <w:tcPr>
-            <w:tcW w:w="3994" w:type="dxa"/>
-            <w:vAlign w:val="center"/>
-          </w:tcPr>
-          <w:p/>
-        </w:tc>
-      </w:tr>
-      <w:tr>
-        <w:tc>
-          <w:tcPr>
-            <w:tcW w:w="4176" w:type="dxa"/>
-            <w:vAlign w:val="center"/>
-          </w:tcPr>
-          <w:p/>
-        </w:tc>
-        <w:tc>
-          <w:tcPr>
-            <w:tcW w:w="3994" w:type="dxa"/>
-            <w:vAlign w:val="center"/>
-          </w:tcPr>
-          <w:p/>
-        </w:tc>
-      </w:tr>
-      <w:tr>
-        <w:tc>
-          <w:tcPr>
-            <w:tcW w:w="4176" w:type="dxa"/>
-            <w:vAlign w:val="center"/>
-          </w:tcPr>
-          <w:p/>
-        </w:tc>
-        <w:tc>
-          <w:tcPr>
-            <w:tcW w:w="3994" w:type="dxa"/>
-            <w:vAlign w:val="center"/>
-          </w:tcPr>
-          <w:p/>
-        </w:tc>
-      </w:tr>
-      <w:tr>
-        <w:tc>
-          <w:tcPr>
-            <w:tcW w:w="4176" w:type="dxa"/>
-            <w:vAlign w:val="center"/>
-          </w:tcPr>
-          <w:p/>
-        </w:tc>
-        <w:tc>
-          <w:tcPr>
-            <w:tcW w:w="3994" w:type="dxa"/>
-            <w:vAlign w:val="center"/>
-          </w:tcPr>
-          <w:p/>
-        </w:tc>
-      </w:tr>
-      <w:tr>
-        <w:tc>
-          <w:tcPr>
-            <w:tcW w:w="4176" w:type="dxa"/>
-            <w:vAlign w:val="center"/>
-          </w:tcPr>
-          <w:p/>
-        </w:tc>
-        <w:tc>
-          <w:tcPr>
-            <w:tcW w:w="3994" w:type="dxa"/>
-            <w:vAlign w:val="center"/>
-          </w:tcPr>
-          <w:p/>
-        </w:tc>
-      </w:tr>
-      <w:tr>
-        <w:tc>
-          <w:tcPr>
-            <w:tcW w:w="4176" w:type="dxa"/>
-            <w:vAlign w:val="center"/>
-          </w:tcPr>
-          <w:p/>
-        </w:tc>
-        <w:tc>
-          <w:tcPr>
-            <w:tcW w:w="3994" w:type="dxa"/>
-            <w:vAlign w:val="center"/>
-          </w:tcPr>
-          <w:p/>
+          <w:p>
+            <w:r>
+              <w:t>Unifies shipment details, order details, item details and supplier pricing details into one virtual table.</w:t>
+            </w:r>
+          </w:p>
         </w:tc>
       </w:tr>
     </w:tbl>
@@ -3678,12 +3745,12 @@
           <w:numId w:val="16"/>
         </w:numPr>
       </w:pPr>
-      <w:bookmarkStart w:id="9" w:name="_Toc525038520"/>
+      <w:bookmarkStart w:id="11" w:name="_Toc2931408"/>
       <w:r>
         <w:lastRenderedPageBreak/>
         <w:t>Acceptance</w:t>
       </w:r>
-      <w:bookmarkEnd w:id="9"/>
+      <w:bookmarkEnd w:id="11"/>
     </w:p>
     <w:p>
       <w:pPr>
@@ -3806,8 +3873,8 @@
       </w:r>
     </w:p>
     <w:sectPr>
-      <w:headerReference w:type="default" r:id="rId10"/>
-      <w:footerReference w:type="default" r:id="rId11"/>
+      <w:headerReference w:type="default" r:id="rId11"/>
+      <w:footerReference w:type="default" r:id="rId12"/>
       <w:pgSz w:w="11906" w:h="16838"/>
       <w:pgMar w:top="1440" w:right="1440" w:bottom="1440" w:left="1440" w:header="708" w:footer="708" w:gutter="0"/>
       <w:pgNumType w:start="0"/>
@@ -3878,7 +3945,7 @@
       <w:rPr>
         <w:noProof/>
       </w:rPr>
-      <w:t>ReturnsToVendorV1.docx</w:t>
+      <w:t>IndentShippingV1.docx</w:t>
     </w:r>
     <w:r>
       <w:rPr>
@@ -4001,14 +4068,7 @@
         <w:b/>
         <w:sz w:val="18"/>
       </w:rPr>
-      <w:t xml:space="preserve">The objective of this document </w:t>
-    </w:r>
-    <w:r>
-      <w:rPr>
-        <w:b/>
-        <w:sz w:val="18"/>
-      </w:rPr>
-      <w:t>describes Goods Returned to Vendor process and to highlight to the vendor why</w:t>
+      <w:t>Explanation of the shipment tracking subsystem</w:t>
     </w:r>
   </w:p>
 </w:hdr>
@@ -7416,6 +7476,127 @@
     </w:lvl>
   </w:abstractNum>
   <w:abstractNum w:abstractNumId="31" w15:restartNumberingAfterBreak="0">
+    <w:nsid w:val="765B5E5D"/>
+    <w:multiLevelType w:val="multilevel"/>
+    <w:tmpl w:val="694E5FE2"/>
+    <w:lvl w:ilvl="0">
+      <w:start w:val="1"/>
+      <w:numFmt w:val="decimal"/>
+      <w:lvlText w:val="%1."/>
+      <w:lvlJc w:val="left"/>
+      <w:pPr>
+        <w:ind w:left="567" w:hanging="567"/>
+      </w:pPr>
+      <w:rPr>
+        <w:rFonts w:hint="default"/>
+      </w:rPr>
+    </w:lvl>
+    <w:lvl w:ilvl="1">
+      <w:start w:val="1"/>
+      <w:numFmt w:val="decimal"/>
+      <w:isLgl/>
+      <w:lvlText w:val="%1.%2"/>
+      <w:lvlJc w:val="left"/>
+      <w:pPr>
+        <w:ind w:left="1134" w:hanging="567"/>
+      </w:pPr>
+      <w:rPr>
+        <w:rFonts w:hint="default"/>
+      </w:rPr>
+    </w:lvl>
+    <w:lvl w:ilvl="2">
+      <w:start w:val="1"/>
+      <w:numFmt w:val="decimal"/>
+      <w:isLgl/>
+      <w:lvlText w:val="%1.%2.%3"/>
+      <w:lvlJc w:val="left"/>
+      <w:pPr>
+        <w:ind w:left="1701" w:hanging="567"/>
+      </w:pPr>
+      <w:rPr>
+        <w:rFonts w:hint="default"/>
+      </w:rPr>
+    </w:lvl>
+    <w:lvl w:ilvl="3">
+      <w:start w:val="1"/>
+      <w:numFmt w:val="decimal"/>
+      <w:isLgl/>
+      <w:lvlText w:val="%1.%2.%3.%4"/>
+      <w:lvlJc w:val="left"/>
+      <w:pPr>
+        <w:ind w:left="2268" w:hanging="567"/>
+      </w:pPr>
+      <w:rPr>
+        <w:rFonts w:hint="default"/>
+      </w:rPr>
+    </w:lvl>
+    <w:lvl w:ilvl="4">
+      <w:start w:val="1"/>
+      <w:numFmt w:val="decimal"/>
+      <w:isLgl/>
+      <w:lvlText w:val="%1.%2.%3.%4.%5"/>
+      <w:lvlJc w:val="left"/>
+      <w:pPr>
+        <w:ind w:left="2835" w:hanging="567"/>
+      </w:pPr>
+      <w:rPr>
+        <w:rFonts w:hint="default"/>
+      </w:rPr>
+    </w:lvl>
+    <w:lvl w:ilvl="5">
+      <w:start w:val="1"/>
+      <w:numFmt w:val="decimal"/>
+      <w:isLgl/>
+      <w:lvlText w:val="%1.%2.%3.%4.%5.%6"/>
+      <w:lvlJc w:val="left"/>
+      <w:pPr>
+        <w:ind w:left="3402" w:hanging="567"/>
+      </w:pPr>
+      <w:rPr>
+        <w:rFonts w:hint="default"/>
+      </w:rPr>
+    </w:lvl>
+    <w:lvl w:ilvl="6">
+      <w:start w:val="1"/>
+      <w:numFmt w:val="decimal"/>
+      <w:isLgl/>
+      <w:lvlText w:val="%1.%2.%3.%4.%5.%6.%7"/>
+      <w:lvlJc w:val="left"/>
+      <w:pPr>
+        <w:ind w:left="3969" w:hanging="567"/>
+      </w:pPr>
+      <w:rPr>
+        <w:rFonts w:hint="default"/>
+      </w:rPr>
+    </w:lvl>
+    <w:lvl w:ilvl="7">
+      <w:start w:val="1"/>
+      <w:numFmt w:val="decimal"/>
+      <w:isLgl/>
+      <w:lvlText w:val="%1.%2.%3.%4.%5.%6.%7.%8"/>
+      <w:lvlJc w:val="left"/>
+      <w:pPr>
+        <w:ind w:left="4536" w:hanging="567"/>
+      </w:pPr>
+      <w:rPr>
+        <w:rFonts w:hint="default"/>
+      </w:rPr>
+    </w:lvl>
+    <w:lvl w:ilvl="8">
+      <w:start w:val="1"/>
+      <w:numFmt w:val="decimal"/>
+      <w:isLgl/>
+      <w:lvlText w:val="%1.%2.%3.%4.%5.%6.%7.%8.%9"/>
+      <w:lvlJc w:val="left"/>
+      <w:pPr>
+        <w:ind w:left="5103" w:hanging="567"/>
+      </w:pPr>
+      <w:rPr>
+        <w:rFonts w:hint="default"/>
+      </w:rPr>
+    </w:lvl>
+  </w:abstractNum>
+  <w:abstractNum w:abstractNumId="32" w15:restartNumberingAfterBreak="0">
     <w:nsid w:val="78A51851"/>
     <w:multiLevelType w:val="hybridMultilevel"/>
     <w:tmpl w:val="002E2796"/>
@@ -7528,7 +7709,7 @@
       </w:rPr>
     </w:lvl>
   </w:abstractNum>
-  <w:abstractNum w:abstractNumId="32" w15:restartNumberingAfterBreak="0">
+  <w:abstractNum w:abstractNumId="33" w15:restartNumberingAfterBreak="0">
     <w:nsid w:val="7ABE18F6"/>
     <w:multiLevelType w:val="hybridMultilevel"/>
     <w:tmpl w:val="780031E8"/>
@@ -7641,7 +7822,7 @@
       </w:rPr>
     </w:lvl>
   </w:abstractNum>
-  <w:abstractNum w:abstractNumId="33" w15:restartNumberingAfterBreak="0">
+  <w:abstractNum w:abstractNumId="34" w15:restartNumberingAfterBreak="0">
     <w:nsid w:val="7BA64F8C"/>
     <w:multiLevelType w:val="hybridMultilevel"/>
     <w:tmpl w:val="EE9ED922"/>
@@ -7754,7 +7935,7 @@
       </w:rPr>
     </w:lvl>
   </w:abstractNum>
-  <w:abstractNum w:abstractNumId="34" w15:restartNumberingAfterBreak="0">
+  <w:abstractNum w:abstractNumId="35" w15:restartNumberingAfterBreak="0">
     <w:nsid w:val="7E333F37"/>
     <w:multiLevelType w:val="hybridMultilevel"/>
     <w:tmpl w:val="B0FEA188"/>
@@ -7883,10 +8064,10 @@
     <w:abstractNumId w:val="2"/>
   </w:num>
   <w:num w:numId="6">
-    <w:abstractNumId w:val="31"/>
+    <w:abstractNumId w:val="32"/>
   </w:num>
   <w:num w:numId="7">
-    <w:abstractNumId w:val="32"/>
+    <w:abstractNumId w:val="33"/>
   </w:num>
   <w:num w:numId="8">
     <w:abstractNumId w:val="7"/>
@@ -7904,7 +8085,7 @@
     <w:abstractNumId w:val="28"/>
   </w:num>
   <w:num w:numId="13">
-    <w:abstractNumId w:val="34"/>
+    <w:abstractNumId w:val="35"/>
   </w:num>
   <w:num w:numId="14">
     <w:abstractNumId w:val="13"/>
@@ -7928,7 +8109,7 @@
     <w:abstractNumId w:val="11"/>
   </w:num>
   <w:num w:numId="21">
-    <w:abstractNumId w:val="33"/>
+    <w:abstractNumId w:val="34"/>
   </w:num>
   <w:num w:numId="22">
     <w:abstractNumId w:val="18"/>
@@ -7971,6 +8152,9 @@
   </w:num>
   <w:num w:numId="35">
     <w:abstractNumId w:val="21"/>
+  </w:num>
+  <w:num w:numId="36">
+    <w:abstractNumId w:val="31"/>
   </w:num>
   <w:numIdMacAtCleanup w:val="20"/>
 </w:numbering>
@@ -9126,7 +9310,7 @@
 </file>
 
 <file path=customXml/itemProps2.xml><?xml version="1.0" encoding="utf-8"?>
-<ds:datastoreItem xmlns:ds="http://schemas.openxmlformats.org/officeDocument/2006/customXml" ds:itemID="{7734BA11-3890-4B20-8A21-A19A615620EA}">
+<ds:datastoreItem xmlns:ds="http://schemas.openxmlformats.org/officeDocument/2006/customXml" ds:itemID="{B5F44799-DC71-4D33-89BA-3296E5A87112}">
   <ds:schemaRefs>
     <ds:schemaRef ds:uri="http://schemas.openxmlformats.org/officeDocument/2006/bibliography"/>
   </ds:schemaRefs>

</xml_diff>